<commit_message>
Agregacion de 7 FAQ al manual de usuario
Recordar que lo hice mediante Libre Office, asique estaría bien revisarlo en Word
</commit_message>
<xml_diff>
--- a/3ra Evaluación/Manual de usuario/PROY__Manual_Usuario.docx
+++ b/3ra Evaluación/Manual de usuario/PROY__Manual_Usuario.docx
@@ -448,8 +448,8 @@
       <w:tblGrid>
         <w:gridCol w:w="2206"/>
         <w:gridCol w:w="3004"/>
-        <w:gridCol w:w="2200"/>
-        <w:gridCol w:w="1660"/>
+        <w:gridCol w:w="2201"/>
+        <w:gridCol w:w="1659"/>
       </w:tblGrid>
       <w:tr>
         <w:trPr/>
@@ -724,7 +724,7 @@
         </w:tc>
         <w:tc>
           <w:tcPr>
-            <w:tcW w:w="2200" w:type="dxa"/>
+            <w:tcW w:w="2201" w:type="dxa"/>
             <w:tcBorders>
               <w:left w:val="single" w:sz="4" w:space="0" w:color="808080"/>
               <w:bottom w:val="single" w:sz="4" w:space="0" w:color="808080"/>
@@ -752,7 +752,7 @@
         </w:tc>
         <w:tc>
           <w:tcPr>
-            <w:tcW w:w="1660" w:type="dxa"/>
+            <w:tcW w:w="1659" w:type="dxa"/>
             <w:tcBorders>
               <w:left w:val="single" w:sz="4" w:space="0" w:color="808080"/>
               <w:bottom w:val="single" w:sz="4" w:space="0" w:color="808080"/>
@@ -828,7 +828,7 @@
         </w:tc>
         <w:tc>
           <w:tcPr>
-            <w:tcW w:w="2200" w:type="dxa"/>
+            <w:tcW w:w="2201" w:type="dxa"/>
             <w:tcBorders>
               <w:left w:val="single" w:sz="4" w:space="0" w:color="808080"/>
               <w:bottom w:val="single" w:sz="4" w:space="0" w:color="808080"/>
@@ -856,7 +856,7 @@
         </w:tc>
         <w:tc>
           <w:tcPr>
-            <w:tcW w:w="1660" w:type="dxa"/>
+            <w:tcW w:w="1659" w:type="dxa"/>
             <w:tcBorders>
               <w:left w:val="single" w:sz="4" w:space="0" w:color="808080"/>
               <w:bottom w:val="single" w:sz="4" w:space="0" w:color="808080"/>
@@ -929,7 +929,7 @@
         </w:tc>
         <w:tc>
           <w:tcPr>
-            <w:tcW w:w="2200" w:type="dxa"/>
+            <w:tcW w:w="2201" w:type="dxa"/>
             <w:tcBorders>
               <w:left w:val="single" w:sz="4" w:space="0" w:color="808080"/>
               <w:bottom w:val="single" w:sz="4" w:space="0" w:color="808080"/>
@@ -957,7 +957,7 @@
         </w:tc>
         <w:tc>
           <w:tcPr>
-            <w:tcW w:w="1660" w:type="dxa"/>
+            <w:tcW w:w="1659" w:type="dxa"/>
             <w:tcBorders>
               <w:left w:val="single" w:sz="4" w:space="0" w:color="808080"/>
               <w:bottom w:val="single" w:sz="4" w:space="0" w:color="808080"/>
@@ -987,7 +987,7 @@
             </w:r>
             <w:r>
               <w:rPr/>
-              <w:t>16</w:t>
+              <w:t>17</w:t>
             </w:r>
             <w:r>
               <w:rPr/>
@@ -2913,7 +2913,6 @@
           <w:ilvl w:val="2"/>
           <w:numId w:val="1"/>
         </w:numPr>
-        <w:outlineLvl w:val="5"/>
         <w:rPr/>
       </w:pPr>
       <w:r>
@@ -2928,6 +2927,7 @@
           <w:ilvl w:val="0"/>
           <w:numId w:val="0"/>
         </w:numPr>
+        <w:ind w:left="0" w:hanging="0"/>
         <w:outlineLvl w:val="8"/>
         <w:rPr>
           <w:rFonts w:ascii="NewsGotT" w:hAnsi="NewsGotT" w:eastAsia="Arial Unicode MS" w:cs="Tahoma"/>
@@ -2957,6 +2957,7 @@
           <w:ilvl w:val="0"/>
           <w:numId w:val="0"/>
         </w:numPr>
+        <w:ind w:left="0" w:hanging="0"/>
         <w:outlineLvl w:val="5"/>
         <w:rPr>
           <w:rFonts w:ascii="NewsGotT" w:hAnsi="NewsGotT" w:eastAsia="Arial Unicode MS" w:cs="Tahoma"/>
@@ -3112,6 +3113,7 @@
           <w:ilvl w:val="0"/>
           <w:numId w:val="0"/>
         </w:numPr>
+        <w:ind w:left="0" w:hanging="0"/>
         <w:outlineLvl w:val="5"/>
         <w:rPr>
           <w:rFonts w:ascii="NewsGotT" w:hAnsi="NewsGotT" w:eastAsia="Arial Unicode MS" w:cs="Tahoma"/>
@@ -3190,6 +3192,7 @@
           <w:ilvl w:val="0"/>
           <w:numId w:val="0"/>
         </w:numPr>
+        <w:ind w:left="0" w:hanging="0"/>
         <w:outlineLvl w:val="5"/>
         <w:rPr>
           <w:rFonts w:ascii="NewsGotT" w:hAnsi="NewsGotT" w:eastAsia="Arial Unicode MS" w:cs="Tahoma"/>
@@ -3219,16 +3222,11 @@
           <w:ilvl w:val="2"/>
           <w:numId w:val="1"/>
         </w:numPr>
-        <w:outlineLvl w:val="5"/>
-        <w:rPr/>
-      </w:pPr>
-      <w:r>
-        <w:rPr/>
-        <w:t xml:space="preserve">Pantalla </w:t>
-      </w:r>
-      <w:r>
-        <w:rPr/>
-        <w:t>de registro</w:t>
+        <w:rPr/>
+      </w:pPr>
+      <w:r>
+        <w:rPr/>
+        <w:t>Pantalla de registro</w:t>
       </w:r>
     </w:p>
     <w:p>
@@ -3238,6 +3236,7 @@
           <w:ilvl w:val="0"/>
           <w:numId w:val="0"/>
         </w:numPr>
+        <w:ind w:left="0" w:hanging="0"/>
         <w:outlineLvl w:val="5"/>
         <w:rPr/>
       </w:pPr>
@@ -3253,6 +3252,7 @@
           <w:ilvl w:val="0"/>
           <w:numId w:val="0"/>
         </w:numPr>
+        <w:ind w:left="0" w:hanging="0"/>
         <w:outlineLvl w:val="5"/>
         <w:rPr/>
       </w:pPr>
@@ -3378,6 +3378,7 @@
           <w:ilvl w:val="0"/>
           <w:numId w:val="0"/>
         </w:numPr>
+        <w:ind w:left="0" w:hanging="0"/>
         <w:outlineLvl w:val="5"/>
         <w:rPr/>
       </w:pPr>
@@ -3457,16 +3458,11 @@
           <w:ilvl w:val="2"/>
           <w:numId w:val="1"/>
         </w:numPr>
-        <w:outlineLvl w:val="5"/>
-        <w:rPr/>
-      </w:pPr>
-      <w:r>
-        <w:rPr/>
-        <w:t xml:space="preserve">Pantalla de </w:t>
-      </w:r>
-      <w:r>
-        <w:rPr/>
-        <w:t>inicio de sesión</w:t>
+        <w:rPr/>
+      </w:pPr>
+      <w:r>
+        <w:rPr/>
+        <w:t>Pantalla de inicio de sesión</w:t>
       </w:r>
     </w:p>
     <w:p>
@@ -3476,6 +3472,7 @@
           <w:ilvl w:val="0"/>
           <w:numId w:val="0"/>
         </w:numPr>
+        <w:ind w:left="0" w:hanging="0"/>
         <w:outlineLvl w:val="5"/>
         <w:rPr/>
       </w:pPr>
@@ -3491,6 +3488,7 @@
           <w:ilvl w:val="0"/>
           <w:numId w:val="0"/>
         </w:numPr>
+        <w:ind w:left="0" w:hanging="0"/>
         <w:outlineLvl w:val="5"/>
         <w:rPr/>
       </w:pPr>
@@ -3594,6 +3592,7 @@
           <w:ilvl w:val="0"/>
           <w:numId w:val="0"/>
         </w:numPr>
+        <w:ind w:left="0" w:hanging="0"/>
         <w:outlineLvl w:val="5"/>
         <w:rPr/>
       </w:pPr>
@@ -3625,7 +3624,7 @@
                   </pic:nvPicPr>
                   <pic:blipFill>
                     <a:blip r:embed="rId4"/>
-                    <a:srcRect l="-73" t="-137" r="-73" b="-137"/>
+                    <a:srcRect l="-73" t="-136" r="-73" b="-136"/>
                     <a:stretch>
                       <a:fillRect/>
                     </a:stretch>
@@ -3673,7 +3672,6 @@
           <w:ilvl w:val="2"/>
           <w:numId w:val="1"/>
         </w:numPr>
-        <w:outlineLvl w:val="5"/>
         <w:rPr/>
       </w:pPr>
       <w:r>
@@ -3688,6 +3686,7 @@
           <w:ilvl w:val="0"/>
           <w:numId w:val="0"/>
         </w:numPr>
+        <w:ind w:left="0" w:hanging="0"/>
         <w:outlineLvl w:val="5"/>
         <w:rPr/>
       </w:pPr>
@@ -3703,6 +3702,7 @@
           <w:ilvl w:val="0"/>
           <w:numId w:val="0"/>
         </w:numPr>
+        <w:ind w:left="0" w:hanging="0"/>
         <w:outlineLvl w:val="5"/>
         <w:rPr/>
       </w:pPr>
@@ -3749,6 +3749,7 @@
           <w:ilvl w:val="0"/>
           <w:numId w:val="0"/>
         </w:numPr>
+        <w:ind w:left="0" w:hanging="0"/>
         <w:outlineLvl w:val="5"/>
         <w:rPr/>
       </w:pPr>
@@ -3781,7 +3782,7 @@
                   </pic:nvPicPr>
                   <pic:blipFill>
                     <a:blip r:embed="rId5"/>
-                    <a:srcRect l="-73" t="-137" r="-73" b="-137"/>
+                    <a:srcRect l="-73" t="-136" r="-73" b="-136"/>
                     <a:stretch>
                       <a:fillRect/>
                     </a:stretch>
@@ -3814,6 +3815,7 @@
           <w:ilvl w:val="0"/>
           <w:numId w:val="0"/>
         </w:numPr>
+        <w:ind w:left="0" w:hanging="0"/>
         <w:outlineLvl w:val="5"/>
         <w:rPr/>
       </w:pPr>
@@ -3829,7 +3831,6 @@
           <w:ilvl w:val="2"/>
           <w:numId w:val="1"/>
         </w:numPr>
-        <w:outlineLvl w:val="5"/>
         <w:rPr/>
       </w:pPr>
       <w:r>
@@ -3844,6 +3845,7 @@
           <w:ilvl w:val="0"/>
           <w:numId w:val="0"/>
         </w:numPr>
+        <w:ind w:left="0" w:hanging="0"/>
         <w:outlineLvl w:val="5"/>
         <w:rPr/>
       </w:pPr>
@@ -3859,6 +3861,7 @@
           <w:ilvl w:val="0"/>
           <w:numId w:val="0"/>
         </w:numPr>
+        <w:ind w:left="0" w:hanging="0"/>
         <w:outlineLvl w:val="5"/>
         <w:rPr/>
       </w:pPr>
@@ -4050,6 +4053,7 @@
           <w:ilvl w:val="0"/>
           <w:numId w:val="0"/>
         </w:numPr>
+        <w:ind w:left="0" w:hanging="0"/>
         <w:outlineLvl w:val="5"/>
         <w:rPr/>
       </w:pPr>
@@ -4081,7 +4085,7 @@
                   </pic:nvPicPr>
                   <pic:blipFill>
                     <a:blip r:embed="rId6"/>
-                    <a:srcRect l="-73" t="-137" r="-73" b="-137"/>
+                    <a:srcRect l="-73" t="-136" r="-73" b="-136"/>
                     <a:stretch>
                       <a:fillRect/>
                     </a:stretch>
@@ -4215,27 +4219,7 @@
       </w:r>
       <w:r>
         <w:rPr/>
-        <w:t xml:space="preserve">este error el cual sucede al no haberse podido conectar </w:t>
-      </w:r>
-      <w:r>
-        <w:rPr/>
-        <w:t xml:space="preserve">con </w:t>
-      </w:r>
-      <w:r>
-        <w:rPr/>
-        <w:t xml:space="preserve">la base de datos </w:t>
-      </w:r>
-      <w:r>
-        <w:rPr/>
-        <w:t xml:space="preserve">adecuadamente al </w:t>
-      </w:r>
-      <w:r>
-        <w:rPr/>
-        <w:t xml:space="preserve">ejecutar el programa. </w:t>
-      </w:r>
-      <w:r>
-        <w:rPr/>
-        <w:t>Se recomienda que revisar si el sistema accedió correctamente a la red y al SGBD.</w:t>
+        <w:t>este error el cual sucede al no haberse podido conectar con la base de datos adecuadamente al ejecutar el programa. Se recomienda que revisar si el sistema accedió correctamente a la red y al SGBD.</w:t>
       </w:r>
     </w:p>
     <w:p>
@@ -4263,11 +4247,7 @@
       </w:pPr>
       <w:r>
         <w:rPr/>
-        <w:t>Otro</w:t>
-      </w:r>
-      <w:r>
-        <w:rPr/>
-        <w:t xml:space="preserve"> error </w:t>
+        <w:t xml:space="preserve">Otro error </w:t>
       </w:r>
       <w:r>
         <w:drawing>
@@ -4297,7 +4277,7 @@
                   </pic:nvPicPr>
                   <pic:blipFill>
                     <a:blip r:embed="rId8"/>
-                    <a:srcRect l="-257" t="-928" r="-257" b="-928"/>
+                    <a:srcRect l="-257" t="-929" r="-257" b="-929"/>
                     <a:stretch>
                       <a:fillRect/>
                     </a:stretch>
@@ -4330,11 +4310,6 @@
     <w:p>
       <w:pPr>
         <w:pStyle w:val="Ttulo31"/>
-        <w:numPr>
-          <w:ilvl w:val="0"/>
-          <w:numId w:val="0"/>
-        </w:numPr>
-        <w:ind w:left="720" w:hanging="0"/>
         <w:rPr>
           <w:rFonts w:ascii="NewsGotT" w:hAnsi="NewsGotT" w:eastAsia="Arial Unicode MS" w:cs="Tahoma"/>
           <w:b w:val="false"/>
@@ -4374,7 +4349,7 @@
                   </pic:nvPicPr>
                   <pic:blipFill>
                     <a:blip r:embed="rId9"/>
-                    <a:srcRect l="-373" t="-1556" r="-373" b="-1556"/>
+                    <a:srcRect l="-373" t="-1557" r="-373" b="-1557"/>
                     <a:stretch>
                       <a:fillRect/>
                     </a:stretch>
@@ -4428,7 +4403,16 @@
         </w:rPr>
       </w:pPr>
       <w:r>
-        <w:rPr/>
+        <w:rPr>
+          <w:rFonts w:eastAsia="Arial Unicode MS" w:cs="Tahoma"/>
+          <w:b w:val="false"/>
+          <w:bCs w:val="false"/>
+          <w:color w:val="auto"/>
+          <w:kern w:val="2"/>
+          <w:sz w:val="22"/>
+          <w:szCs w:val="24"/>
+          <w:lang w:val="es-ES" w:eastAsia="en-US" w:bidi="ar-SA"/>
+        </w:rPr>
       </w:r>
     </w:p>
     <w:p>
@@ -4451,20 +4435,7 @@
           <w:szCs w:val="24"/>
           <w:lang w:val="es-ES" w:eastAsia="en-US" w:bidi="ar-SA"/>
         </w:rPr>
-        <w:t xml:space="preserve">A </w:t>
-      </w:r>
-      <w:r>
-        <w:rPr>
-          <w:rFonts w:eastAsia="Arial Unicode MS" w:cs="Tahoma"/>
-          <w:b w:val="false"/>
-          <w:bCs w:val="false"/>
-          <w:color w:val="auto"/>
-          <w:kern w:val="2"/>
-          <w:sz w:val="22"/>
-          <w:szCs w:val="24"/>
-          <w:lang w:val="es-ES" w:eastAsia="en-US" w:bidi="ar-SA"/>
-        </w:rPr>
-        <w:t>la hora de iniciar sesión puedes verte afectado por este error, el cual viene a decir que alguno de lo</w:t>
+        <w:t>A la hora de iniciar sesión puedes verte afectado por este error, el cual viene a decir que alguno de lo</w:t>
       </w:r>
       <w:r>
         <w:drawing>
@@ -4638,7 +4609,16 @@
         </w:rPr>
       </w:pPr>
       <w:r>
-        <w:rPr/>
+        <w:rPr>
+          <w:rFonts w:eastAsia="Arial Unicode MS" w:cs="Tahoma"/>
+          <w:b w:val="false"/>
+          <w:bCs w:val="false"/>
+          <w:color w:val="auto"/>
+          <w:kern w:val="2"/>
+          <w:sz w:val="22"/>
+          <w:szCs w:val="24"/>
+          <w:lang w:val="es-ES" w:eastAsia="en-US" w:bidi="ar-SA"/>
+        </w:rPr>
         <w:drawing>
           <wp:anchor behindDoc="0" distT="0" distB="0" distL="0" distR="0" simplePos="0" locked="0" layoutInCell="0" allowOverlap="1" relativeHeight="22">
             <wp:simplePos x="0" y="0"/>
@@ -4770,7 +4750,11 @@
       <w:bookmarkEnd w:id="11"/>
       <w:r>
         <w:rPr/>
-        <w:t>FAQ</w:t>
+        <w:t xml:space="preserve">FAQ </w:t>
+      </w:r>
+      <w:r>
+        <w:rPr/>
+        <w:t>(Frecuences Answers Questions o Preguntas y respuestas frecuentes)</w:t>
       </w:r>
     </w:p>
     <w:p>
@@ -4799,21 +4783,220 @@
           <w:b/>
           <w:bCs/>
         </w:rPr>
-        <w:t xml:space="preserve">¿Cómo puedo agregar </w:t>
+        <w:t xml:space="preserve">¿Qué información se requiere para crear una cuenta nueva </w:t>
       </w:r>
       <w:r>
         <w:rPr>
           <w:b/>
           <w:bCs/>
         </w:rPr>
-        <w:t>un nuevo administrador</w:t>
+        <w:t>de administrador</w:t>
       </w:r>
       <w:r>
         <w:rPr>
           <w:b/>
           <w:bCs/>
         </w:rPr>
-        <w:t xml:space="preserve"> en la aplicación?</w:t>
+        <w:t>?</w:t>
+      </w:r>
+    </w:p>
+    <w:p>
+      <w:pPr>
+        <w:pStyle w:val="Cuerpodetexto"/>
+        <w:pBdr>
+          <w:top w:val="single" w:sz="2" w:space="1" w:color="D9D9E3"/>
+          <w:left w:val="single" w:sz="2" w:space="1" w:color="D9D9E3"/>
+          <w:bottom w:val="single" w:sz="2" w:space="1" w:color="D9D9E3"/>
+          <w:right w:val="single" w:sz="2" w:space="1" w:color="D9D9E3"/>
+        </w:pBdr>
+        <w:tabs>
+          <w:tab w:val="clear" w:pos="709"/>
+          <w:tab w:val="left" w:pos="0" w:leader="none"/>
+        </w:tabs>
+        <w:spacing w:before="0" w:after="0"/>
+        <w:ind w:left="709" w:hanging="283"/>
+        <w:rPr>
+          <w:rFonts w:ascii="NewsGotT" w:hAnsi="NewsGotT" w:eastAsia="Arial Unicode MS" w:cs="Tahoma"/>
+          <w:b w:val="false"/>
+          <w:bCs w:val="false"/>
+          <w:color w:val="auto"/>
+          <w:kern w:val="2"/>
+          <w:sz w:val="22"/>
+          <w:szCs w:val="24"/>
+          <w:lang w:val="es-ES" w:eastAsia="en-US" w:bidi="ar-SA"/>
+        </w:rPr>
+      </w:pPr>
+      <w:r>
+        <w:rPr>
+          <w:rFonts w:eastAsia="Arial Unicode MS" w:cs="Tahoma" w:ascii="NewsGotT" w:hAnsi="NewsGotT"/>
+          <w:b w:val="false"/>
+          <w:bCs w:val="false"/>
+          <w:color w:val="auto"/>
+          <w:kern w:val="2"/>
+          <w:sz w:val="22"/>
+          <w:szCs w:val="24"/>
+          <w:lang w:val="es-ES" w:eastAsia="en-US" w:bidi="ar-SA"/>
+        </w:rPr>
+        <w:t xml:space="preserve">Para registrar un nuevo administrador necesitaras su DNI (introducido con el formato correcto), y </w:t>
+      </w:r>
+    </w:p>
+    <w:p>
+      <w:pPr>
+        <w:pStyle w:val="Cuerpodetexto"/>
+        <w:pBdr>
+          <w:top w:val="single" w:sz="2" w:space="1" w:color="D9D9E3"/>
+          <w:left w:val="single" w:sz="2" w:space="1" w:color="D9D9E3"/>
+          <w:bottom w:val="single" w:sz="2" w:space="1" w:color="D9D9E3"/>
+          <w:right w:val="single" w:sz="2" w:space="1" w:color="D9D9E3"/>
+        </w:pBdr>
+        <w:tabs>
+          <w:tab w:val="clear" w:pos="709"/>
+          <w:tab w:val="left" w:pos="0" w:leader="none"/>
+        </w:tabs>
+        <w:spacing w:before="0" w:after="0"/>
+        <w:ind w:left="709" w:hanging="283"/>
+        <w:rPr>
+          <w:rFonts w:ascii="NewsGotT" w:hAnsi="NewsGotT" w:eastAsia="Arial Unicode MS" w:cs="Tahoma"/>
+          <w:b w:val="false"/>
+          <w:bCs w:val="false"/>
+          <w:color w:val="auto"/>
+          <w:kern w:val="2"/>
+          <w:sz w:val="22"/>
+          <w:szCs w:val="24"/>
+          <w:lang w:val="es-ES" w:eastAsia="en-US" w:bidi="ar-SA"/>
+        </w:rPr>
+      </w:pPr>
+      <w:r>
+        <w:rPr>
+          <w:rFonts w:eastAsia="Arial Unicode MS" w:cs="Tahoma" w:ascii="NewsGotT" w:hAnsi="NewsGotT"/>
+          <w:b w:val="false"/>
+          <w:bCs w:val="false"/>
+          <w:color w:val="auto"/>
+          <w:kern w:val="2"/>
+          <w:sz w:val="22"/>
+          <w:szCs w:val="24"/>
+          <w:lang w:val="es-ES" w:eastAsia="en-US" w:bidi="ar-SA"/>
+        </w:rPr>
+        <w:t xml:space="preserve">una contraseña que puedas recordar (recomendamos que esta mezcle números y letras, para </w:t>
+      </w:r>
+    </w:p>
+    <w:p>
+      <w:pPr>
+        <w:pStyle w:val="Cuerpodetexto"/>
+        <w:pBdr>
+          <w:top w:val="single" w:sz="2" w:space="1" w:color="D9D9E3"/>
+          <w:left w:val="single" w:sz="2" w:space="1" w:color="D9D9E3"/>
+          <w:bottom w:val="single" w:sz="2" w:space="1" w:color="D9D9E3"/>
+          <w:right w:val="single" w:sz="2" w:space="1" w:color="D9D9E3"/>
+        </w:pBdr>
+        <w:tabs>
+          <w:tab w:val="clear" w:pos="709"/>
+          <w:tab w:val="left" w:pos="0" w:leader="none"/>
+        </w:tabs>
+        <w:spacing w:before="0" w:after="0"/>
+        <w:ind w:left="709" w:hanging="283"/>
+        <w:rPr>
+          <w:rFonts w:ascii="NewsGotT" w:hAnsi="NewsGotT" w:eastAsia="Arial Unicode MS" w:cs="Tahoma"/>
+          <w:b w:val="false"/>
+          <w:bCs w:val="false"/>
+          <w:color w:val="auto"/>
+          <w:kern w:val="2"/>
+          <w:sz w:val="22"/>
+          <w:szCs w:val="24"/>
+          <w:lang w:val="es-ES" w:eastAsia="en-US" w:bidi="ar-SA"/>
+        </w:rPr>
+      </w:pPr>
+      <w:r>
+        <w:rPr>
+          <w:rFonts w:eastAsia="Arial Unicode MS" w:cs="Tahoma" w:ascii="NewsGotT" w:hAnsi="NewsGotT"/>
+          <w:b w:val="false"/>
+          <w:bCs w:val="false"/>
+          <w:color w:val="auto"/>
+          <w:kern w:val="2"/>
+          <w:sz w:val="22"/>
+          <w:szCs w:val="24"/>
+          <w:lang w:val="es-ES" w:eastAsia="en-US" w:bidi="ar-SA"/>
+        </w:rPr>
+        <w:t xml:space="preserve">mejorar la seguridad de su cuenta). Y ya esta, con esos datos podrás crear un nuevo administrador. </w:t>
+      </w:r>
+    </w:p>
+    <w:p>
+      <w:pPr>
+        <w:pStyle w:val="Cuerpodetexto"/>
+        <w:pBdr>
+          <w:top w:val="single" w:sz="2" w:space="1" w:color="D9D9E3"/>
+          <w:left w:val="single" w:sz="2" w:space="1" w:color="D9D9E3"/>
+          <w:bottom w:val="single" w:sz="2" w:space="1" w:color="D9D9E3"/>
+          <w:right w:val="single" w:sz="2" w:space="1" w:color="D9D9E3"/>
+        </w:pBdr>
+        <w:tabs>
+          <w:tab w:val="clear" w:pos="709"/>
+          <w:tab w:val="left" w:pos="0" w:leader="none"/>
+        </w:tabs>
+        <w:spacing w:before="0" w:after="0"/>
+        <w:ind w:left="709" w:hanging="283"/>
+        <w:rPr>
+          <w:rFonts w:ascii="NewsGotT" w:hAnsi="NewsGotT" w:eastAsia="Arial Unicode MS" w:cs="Tahoma"/>
+          <w:b w:val="false"/>
+          <w:bCs w:val="false"/>
+          <w:color w:val="auto"/>
+          <w:kern w:val="2"/>
+          <w:sz w:val="22"/>
+          <w:szCs w:val="24"/>
+          <w:lang w:val="es-ES" w:eastAsia="en-US" w:bidi="ar-SA"/>
+        </w:rPr>
+      </w:pPr>
+      <w:r>
+        <w:rPr>
+          <w:rFonts w:eastAsia="Arial Unicode MS" w:cs="Tahoma" w:ascii="NewsGotT" w:hAnsi="NewsGotT"/>
+          <w:b w:val="false"/>
+          <w:bCs w:val="false"/>
+          <w:color w:val="auto"/>
+          <w:kern w:val="2"/>
+          <w:sz w:val="22"/>
+          <w:szCs w:val="24"/>
+          <w:lang w:val="es-ES" w:eastAsia="en-US" w:bidi="ar-SA"/>
+        </w:rPr>
+        <w:t>Si necesitas ayuda con los pasos revise la siguiente pregunta.</w:t>
+      </w:r>
+    </w:p>
+    <w:p>
+      <w:pPr>
+        <w:pStyle w:val="Cuerpodetexto"/>
+        <w:pBdr>
+          <w:top w:val="single" w:sz="2" w:space="1" w:color="D9D9E3"/>
+          <w:left w:val="single" w:sz="2" w:space="1" w:color="D9D9E3"/>
+          <w:bottom w:val="single" w:sz="2" w:space="1" w:color="D9D9E3"/>
+          <w:right w:val="single" w:sz="2" w:space="1" w:color="D9D9E3"/>
+        </w:pBdr>
+        <w:tabs>
+          <w:tab w:val="clear" w:pos="709"/>
+          <w:tab w:val="left" w:pos="0" w:leader="none"/>
+        </w:tabs>
+        <w:spacing w:before="0" w:after="0"/>
+        <w:ind w:left="709" w:hanging="283"/>
+        <w:rPr>
+          <w:rFonts w:ascii="NewsGotT" w:hAnsi="NewsGotT" w:eastAsia="Arial Unicode MS" w:cs="Tahoma"/>
+          <w:b w:val="false"/>
+          <w:bCs w:val="false"/>
+          <w:color w:val="auto"/>
+          <w:kern w:val="2"/>
+          <w:sz w:val="22"/>
+          <w:szCs w:val="24"/>
+          <w:lang w:val="es-ES" w:eastAsia="en-US" w:bidi="ar-SA"/>
+        </w:rPr>
+      </w:pPr>
+      <w:r>
+        <w:rPr>
+          <w:rFonts w:eastAsia="Arial Unicode MS" w:cs="Tahoma" w:ascii="NewsGotT" w:hAnsi="NewsGotT"/>
+          <w:b w:val="false"/>
+          <w:bCs w:val="false"/>
+          <w:color w:val="auto"/>
+          <w:kern w:val="2"/>
+          <w:sz w:val="22"/>
+          <w:szCs w:val="24"/>
+          <w:lang w:val="es-ES" w:eastAsia="en-US" w:bidi="ar-SA"/>
+        </w:rPr>
       </w:r>
     </w:p>
     <w:p>
@@ -4842,21 +5025,286 @@
           <w:b/>
           <w:bCs/>
         </w:rPr>
-        <w:t xml:space="preserve">¿Qué información se requiere para crear una cuenta </w:t>
-      </w:r>
-      <w:r>
-        <w:rPr>
-          <w:b/>
-          <w:bCs/>
-        </w:rPr>
-        <w:t>nueva</w:t>
-      </w:r>
-      <w:r>
-        <w:rPr>
-          <w:b/>
-          <w:bCs/>
-        </w:rPr>
-        <w:t>?</w:t>
+        <w:t>¿Cómo puedo agregar un nuevo administrador en la aplicación?</w:t>
+      </w:r>
+    </w:p>
+    <w:p>
+      <w:pPr>
+        <w:pStyle w:val="Cuerpodetexto"/>
+        <w:pBdr>
+          <w:top w:val="single" w:sz="2" w:space="1" w:color="D9D9E3"/>
+          <w:left w:val="single" w:sz="2" w:space="1" w:color="D9D9E3"/>
+          <w:bottom w:val="single" w:sz="2" w:space="1" w:color="D9D9E3"/>
+          <w:right w:val="single" w:sz="2" w:space="1" w:color="D9D9E3"/>
+        </w:pBdr>
+        <w:tabs>
+          <w:tab w:val="clear" w:pos="709"/>
+          <w:tab w:val="left" w:pos="0" w:leader="none"/>
+        </w:tabs>
+        <w:spacing w:before="0" w:after="0"/>
+        <w:ind w:left="709" w:hanging="283"/>
+        <w:rPr>
+          <w:rFonts w:ascii="NewsGotT" w:hAnsi="NewsGotT" w:eastAsia="Arial Unicode MS" w:cs="Tahoma"/>
+          <w:b w:val="false"/>
+          <w:bCs w:val="false"/>
+          <w:color w:val="auto"/>
+          <w:kern w:val="2"/>
+          <w:sz w:val="22"/>
+          <w:szCs w:val="24"/>
+          <w:lang w:val="es-ES" w:eastAsia="en-US" w:bidi="ar-SA"/>
+        </w:rPr>
+      </w:pPr>
+      <w:r>
+        <w:rPr>
+          <w:rFonts w:eastAsia="Arial Unicode MS" w:cs="Tahoma" w:ascii="NewsGotT" w:hAnsi="NewsGotT"/>
+          <w:b w:val="false"/>
+          <w:bCs w:val="false"/>
+          <w:color w:val="auto"/>
+          <w:kern w:val="2"/>
+          <w:sz w:val="22"/>
+          <w:szCs w:val="24"/>
+          <w:lang w:val="es-ES" w:eastAsia="en-US" w:bidi="ar-SA"/>
+        </w:rPr>
+        <w:t>Para registrar un nuevo administrador en la aplicación es tan simple como tras iniciarla</w:t>
+      </w:r>
+    </w:p>
+    <w:p>
+      <w:pPr>
+        <w:pStyle w:val="Cuerpodetexto"/>
+        <w:pBdr>
+          <w:top w:val="single" w:sz="2" w:space="1" w:color="D9D9E3"/>
+          <w:left w:val="single" w:sz="2" w:space="1" w:color="D9D9E3"/>
+          <w:bottom w:val="single" w:sz="2" w:space="1" w:color="D9D9E3"/>
+          <w:right w:val="single" w:sz="2" w:space="1" w:color="D9D9E3"/>
+        </w:pBdr>
+        <w:tabs>
+          <w:tab w:val="clear" w:pos="709"/>
+          <w:tab w:val="left" w:pos="0" w:leader="none"/>
+        </w:tabs>
+        <w:spacing w:before="0" w:after="0"/>
+        <w:ind w:left="426" w:hanging="0"/>
+        <w:rPr>
+          <w:rFonts w:ascii="NewsGotT" w:hAnsi="NewsGotT" w:eastAsia="Arial Unicode MS" w:cs="Tahoma"/>
+          <w:b w:val="false"/>
+          <w:bCs w:val="false"/>
+          <w:color w:val="auto"/>
+          <w:kern w:val="2"/>
+          <w:sz w:val="22"/>
+          <w:szCs w:val="24"/>
+          <w:lang w:val="es-ES" w:eastAsia="en-US" w:bidi="ar-SA"/>
+        </w:rPr>
+      </w:pPr>
+      <w:r>
+        <w:rPr>
+          <w:rFonts w:eastAsia="Arial Unicode MS" w:cs="Tahoma" w:ascii="NewsGotT" w:hAnsi="NewsGotT"/>
+          <w:b w:val="false"/>
+          <w:bCs w:val="false"/>
+          <w:color w:val="auto"/>
+          <w:kern w:val="2"/>
+          <w:sz w:val="22"/>
+          <w:szCs w:val="24"/>
+          <w:lang w:val="es-ES" w:eastAsia="en-US" w:bidi="ar-SA"/>
+        </w:rPr>
+        <w:t xml:space="preserve">correctamente, hay que presionar el botón que te aparecerá abajo a la izquierda, y en cual </w:t>
+      </w:r>
+    </w:p>
+    <w:p>
+      <w:pPr>
+        <w:pStyle w:val="Cuerpodetexto"/>
+        <w:pBdr>
+          <w:top w:val="single" w:sz="2" w:space="1" w:color="D9D9E3"/>
+          <w:left w:val="single" w:sz="2" w:space="1" w:color="D9D9E3"/>
+          <w:bottom w:val="single" w:sz="2" w:space="1" w:color="D9D9E3"/>
+          <w:right w:val="single" w:sz="2" w:space="1" w:color="D9D9E3"/>
+        </w:pBdr>
+        <w:tabs>
+          <w:tab w:val="clear" w:pos="709"/>
+          <w:tab w:val="left" w:pos="0" w:leader="none"/>
+        </w:tabs>
+        <w:spacing w:before="0" w:after="0"/>
+        <w:ind w:left="709" w:hanging="283"/>
+        <w:rPr>
+          <w:rFonts w:ascii="NewsGotT" w:hAnsi="NewsGotT" w:eastAsia="Arial Unicode MS" w:cs="Tahoma"/>
+          <w:b w:val="false"/>
+          <w:bCs w:val="false"/>
+          <w:color w:val="auto"/>
+          <w:kern w:val="2"/>
+          <w:sz w:val="22"/>
+          <w:szCs w:val="24"/>
+          <w:lang w:val="es-ES" w:eastAsia="en-US" w:bidi="ar-SA"/>
+        </w:rPr>
+      </w:pPr>
+      <w:r>
+        <w:rPr>
+          <w:rFonts w:eastAsia="Arial Unicode MS" w:cs="Tahoma" w:ascii="NewsGotT" w:hAnsi="NewsGotT"/>
+          <w:b w:val="false"/>
+          <w:bCs w:val="false"/>
+          <w:color w:val="auto"/>
+          <w:kern w:val="2"/>
+          <w:sz w:val="22"/>
+          <w:szCs w:val="24"/>
+          <w:lang w:val="es-ES" w:eastAsia="en-US" w:bidi="ar-SA"/>
+        </w:rPr>
+        <w:t xml:space="preserve">pondrá ‘Registrar’, al presionarlo te aparecerá una nueva pantalla donde tendremos que ingresar </w:t>
+      </w:r>
+    </w:p>
+    <w:p>
+      <w:pPr>
+        <w:pStyle w:val="Cuerpodetexto"/>
+        <w:pBdr>
+          <w:top w:val="single" w:sz="2" w:space="1" w:color="D9D9E3"/>
+          <w:left w:val="single" w:sz="2" w:space="1" w:color="D9D9E3"/>
+          <w:bottom w:val="single" w:sz="2" w:space="1" w:color="D9D9E3"/>
+          <w:right w:val="single" w:sz="2" w:space="1" w:color="D9D9E3"/>
+        </w:pBdr>
+        <w:tabs>
+          <w:tab w:val="clear" w:pos="709"/>
+          <w:tab w:val="left" w:pos="0" w:leader="none"/>
+        </w:tabs>
+        <w:spacing w:before="0" w:after="0"/>
+        <w:ind w:left="709" w:hanging="283"/>
+        <w:rPr>
+          <w:rFonts w:ascii="NewsGotT" w:hAnsi="NewsGotT" w:eastAsia="Arial Unicode MS" w:cs="Tahoma"/>
+          <w:b w:val="false"/>
+          <w:bCs w:val="false"/>
+          <w:color w:val="auto"/>
+          <w:kern w:val="2"/>
+          <w:sz w:val="22"/>
+          <w:szCs w:val="24"/>
+          <w:lang w:val="es-ES" w:eastAsia="en-US" w:bidi="ar-SA"/>
+        </w:rPr>
+      </w:pPr>
+      <w:r>
+        <w:rPr>
+          <w:rFonts w:eastAsia="Arial Unicode MS" w:cs="Tahoma" w:ascii="NewsGotT" w:hAnsi="NewsGotT"/>
+          <w:b w:val="false"/>
+          <w:bCs w:val="false"/>
+          <w:color w:val="auto"/>
+          <w:kern w:val="2"/>
+          <w:sz w:val="22"/>
+          <w:szCs w:val="24"/>
+          <w:lang w:val="es-ES" w:eastAsia="en-US" w:bidi="ar-SA"/>
+        </w:rPr>
+        <w:t xml:space="preserve">los datos del nuevo perfil de administrador, especificados en la anterior pregunta. Por ultimo, una vez completado el formulario, </w:t>
+      </w:r>
+    </w:p>
+    <w:p>
+      <w:pPr>
+        <w:pStyle w:val="Cuerpodetexto"/>
+        <w:pBdr>
+          <w:top w:val="single" w:sz="2" w:space="1" w:color="D9D9E3"/>
+          <w:left w:val="single" w:sz="2" w:space="1" w:color="D9D9E3"/>
+          <w:bottom w:val="single" w:sz="2" w:space="1" w:color="D9D9E3"/>
+          <w:right w:val="single" w:sz="2" w:space="1" w:color="D9D9E3"/>
+        </w:pBdr>
+        <w:tabs>
+          <w:tab w:val="clear" w:pos="709"/>
+          <w:tab w:val="left" w:pos="0" w:leader="none"/>
+        </w:tabs>
+        <w:spacing w:before="0" w:after="0"/>
+        <w:ind w:left="709" w:hanging="283"/>
+        <w:rPr>
+          <w:rFonts w:ascii="NewsGotT" w:hAnsi="NewsGotT" w:eastAsia="Arial Unicode MS" w:cs="Tahoma"/>
+          <w:b w:val="false"/>
+          <w:bCs w:val="false"/>
+          <w:color w:val="auto"/>
+          <w:kern w:val="2"/>
+          <w:sz w:val="22"/>
+          <w:szCs w:val="24"/>
+          <w:lang w:val="es-ES" w:eastAsia="en-US" w:bidi="ar-SA"/>
+        </w:rPr>
+      </w:pPr>
+      <w:r>
+        <w:rPr>
+          <w:rFonts w:eastAsia="Arial Unicode MS" w:cs="Tahoma" w:ascii="NewsGotT" w:hAnsi="NewsGotT"/>
+          <w:b w:val="false"/>
+          <w:bCs w:val="false"/>
+          <w:color w:val="auto"/>
+          <w:kern w:val="2"/>
+          <w:sz w:val="22"/>
+          <w:szCs w:val="24"/>
+          <w:lang w:val="es-ES" w:eastAsia="en-US" w:bidi="ar-SA"/>
+        </w:rPr>
+        <w:t xml:space="preserve">tendremos que finalizar dando al botón donde pone ‘Aceptar’, y si los datos fueron ingresados </w:t>
+      </w:r>
+    </w:p>
+    <w:p>
+      <w:pPr>
+        <w:pStyle w:val="Cuerpodetexto"/>
+        <w:pBdr>
+          <w:top w:val="single" w:sz="2" w:space="1" w:color="D9D9E3"/>
+          <w:left w:val="single" w:sz="2" w:space="1" w:color="D9D9E3"/>
+          <w:bottom w:val="single" w:sz="2" w:space="1" w:color="D9D9E3"/>
+          <w:right w:val="single" w:sz="2" w:space="1" w:color="D9D9E3"/>
+        </w:pBdr>
+        <w:tabs>
+          <w:tab w:val="clear" w:pos="709"/>
+          <w:tab w:val="left" w:pos="0" w:leader="none"/>
+        </w:tabs>
+        <w:spacing w:before="0" w:after="0"/>
+        <w:ind w:left="709" w:hanging="283"/>
+        <w:rPr>
+          <w:rFonts w:ascii="NewsGotT" w:hAnsi="NewsGotT" w:eastAsia="Arial Unicode MS" w:cs="Tahoma"/>
+          <w:b w:val="false"/>
+          <w:bCs w:val="false"/>
+          <w:color w:val="auto"/>
+          <w:kern w:val="2"/>
+          <w:sz w:val="22"/>
+          <w:szCs w:val="24"/>
+          <w:lang w:val="es-ES" w:eastAsia="en-US" w:bidi="ar-SA"/>
+        </w:rPr>
+      </w:pPr>
+      <w:r>
+        <w:rPr>
+          <w:rFonts w:eastAsia="Arial Unicode MS" w:cs="Tahoma" w:ascii="NewsGotT" w:hAnsi="NewsGotT"/>
+          <w:b w:val="false"/>
+          <w:bCs w:val="false"/>
+          <w:color w:val="auto"/>
+          <w:kern w:val="2"/>
+          <w:sz w:val="22"/>
+          <w:szCs w:val="24"/>
+          <w:lang w:val="es-ES" w:eastAsia="en-US" w:bidi="ar-SA"/>
+        </w:rPr>
+        <w:t>correctamente, el administrador habrá sido agregado.</w:t>
+      </w:r>
+    </w:p>
+    <w:p>
+      <w:pPr>
+        <w:pStyle w:val="Cuerpodetexto"/>
+        <w:pBdr>
+          <w:top w:val="single" w:sz="2" w:space="1" w:color="D9D9E3"/>
+          <w:left w:val="single" w:sz="2" w:space="1" w:color="D9D9E3"/>
+          <w:bottom w:val="single" w:sz="2" w:space="1" w:color="D9D9E3"/>
+          <w:right w:val="single" w:sz="2" w:space="1" w:color="D9D9E3"/>
+        </w:pBdr>
+        <w:tabs>
+          <w:tab w:val="clear" w:pos="709"/>
+          <w:tab w:val="left" w:pos="0" w:leader="none"/>
+        </w:tabs>
+        <w:spacing w:before="0" w:after="0"/>
+        <w:ind w:left="709" w:hanging="283"/>
+        <w:rPr>
+          <w:rFonts w:ascii="NewsGotT" w:hAnsi="NewsGotT" w:eastAsia="Arial Unicode MS" w:cs="Tahoma"/>
+          <w:b w:val="false"/>
+          <w:bCs w:val="false"/>
+          <w:color w:val="auto"/>
+          <w:kern w:val="2"/>
+          <w:sz w:val="22"/>
+          <w:szCs w:val="24"/>
+          <w:lang w:val="es-ES" w:eastAsia="en-US" w:bidi="ar-SA"/>
+        </w:rPr>
+      </w:pPr>
+      <w:r>
+        <w:rPr>
+          <w:rFonts w:eastAsia="Arial Unicode MS" w:cs="Tahoma" w:ascii="NewsGotT" w:hAnsi="NewsGotT"/>
+          <w:b w:val="false"/>
+          <w:bCs w:val="false"/>
+          <w:color w:val="auto"/>
+          <w:kern w:val="2"/>
+          <w:sz w:val="22"/>
+          <w:szCs w:val="24"/>
+          <w:lang w:val="es-ES" w:eastAsia="en-US" w:bidi="ar-SA"/>
+        </w:rPr>
       </w:r>
     </w:p>
     <w:p>
@@ -4885,7 +5333,246 @@
           <w:b/>
           <w:bCs/>
         </w:rPr>
-        <w:t>¿Cómo inicio sesión en mi cuenta?</w:t>
+        <w:t>¿Qué datos se necesitan para iniciar sesión?</w:t>
+      </w:r>
+    </w:p>
+    <w:p>
+      <w:pPr>
+        <w:pStyle w:val="Cuerpodetexto"/>
+        <w:pBdr>
+          <w:top w:val="single" w:sz="2" w:space="1" w:color="D9D9E3"/>
+          <w:left w:val="single" w:sz="2" w:space="1" w:color="D9D9E3"/>
+          <w:bottom w:val="single" w:sz="2" w:space="1" w:color="D9D9E3"/>
+          <w:right w:val="single" w:sz="2" w:space="1" w:color="D9D9E3"/>
+        </w:pBdr>
+        <w:tabs>
+          <w:tab w:val="clear" w:pos="709"/>
+          <w:tab w:val="left" w:pos="0" w:leader="none"/>
+        </w:tabs>
+        <w:spacing w:before="0" w:after="0"/>
+        <w:ind w:left="709" w:hanging="283"/>
+        <w:rPr>
+          <w:rFonts w:ascii="NewsGotT" w:hAnsi="NewsGotT" w:eastAsia="Arial Unicode MS" w:cs="Tahoma"/>
+          <w:b w:val="false"/>
+          <w:bCs w:val="false"/>
+          <w:color w:val="auto"/>
+          <w:kern w:val="2"/>
+          <w:sz w:val="22"/>
+          <w:szCs w:val="24"/>
+          <w:lang w:val="es-ES" w:eastAsia="en-US" w:bidi="ar-SA"/>
+        </w:rPr>
+      </w:pPr>
+      <w:r>
+        <w:rPr>
+          <w:rFonts w:eastAsia="Arial Unicode MS" w:cs="Tahoma" w:ascii="NewsGotT" w:hAnsi="NewsGotT"/>
+          <w:b w:val="false"/>
+          <w:bCs w:val="false"/>
+          <w:color w:val="auto"/>
+          <w:kern w:val="2"/>
+          <w:sz w:val="22"/>
+          <w:szCs w:val="24"/>
+          <w:lang w:val="es-ES" w:eastAsia="en-US" w:bidi="ar-SA"/>
+        </w:rPr>
+        <w:t xml:space="preserve">Para el inicio de sesión, primero que todo se necesitará haber creado una cuenta de administrador, </w:t>
+      </w:r>
+    </w:p>
+    <w:p>
+      <w:pPr>
+        <w:pStyle w:val="Cuerpodetexto"/>
+        <w:pBdr>
+          <w:top w:val="single" w:sz="2" w:space="1" w:color="D9D9E3"/>
+          <w:left w:val="single" w:sz="2" w:space="1" w:color="D9D9E3"/>
+          <w:bottom w:val="single" w:sz="2" w:space="1" w:color="D9D9E3"/>
+          <w:right w:val="single" w:sz="2" w:space="1" w:color="D9D9E3"/>
+        </w:pBdr>
+        <w:tabs>
+          <w:tab w:val="clear" w:pos="709"/>
+          <w:tab w:val="left" w:pos="0" w:leader="none"/>
+        </w:tabs>
+        <w:spacing w:before="0" w:after="0"/>
+        <w:ind w:left="709" w:hanging="283"/>
+        <w:rPr>
+          <w:rFonts w:ascii="NewsGotT" w:hAnsi="NewsGotT" w:eastAsia="Arial Unicode MS" w:cs="Tahoma"/>
+          <w:b w:val="false"/>
+          <w:bCs w:val="false"/>
+          <w:color w:val="auto"/>
+          <w:kern w:val="2"/>
+          <w:sz w:val="22"/>
+          <w:szCs w:val="24"/>
+          <w:lang w:val="es-ES" w:eastAsia="en-US" w:bidi="ar-SA"/>
+        </w:rPr>
+      </w:pPr>
+      <w:r>
+        <w:rPr>
+          <w:rFonts w:eastAsia="Arial Unicode MS" w:cs="Tahoma" w:ascii="NewsGotT" w:hAnsi="NewsGotT"/>
+          <w:b w:val="false"/>
+          <w:bCs w:val="false"/>
+          <w:color w:val="auto"/>
+          <w:kern w:val="2"/>
+          <w:sz w:val="22"/>
+          <w:szCs w:val="24"/>
+          <w:lang w:val="es-ES" w:eastAsia="en-US" w:bidi="ar-SA"/>
+        </w:rPr>
+        <w:t xml:space="preserve">pasos a seguir y datos requeridos especificados en las anteriores preguntas. Si ya es que la tienes </w:t>
+      </w:r>
+    </w:p>
+    <w:p>
+      <w:pPr>
+        <w:pStyle w:val="Cuerpodetexto"/>
+        <w:pBdr>
+          <w:top w:val="single" w:sz="2" w:space="1" w:color="D9D9E3"/>
+          <w:left w:val="single" w:sz="2" w:space="1" w:color="D9D9E3"/>
+          <w:bottom w:val="single" w:sz="2" w:space="1" w:color="D9D9E3"/>
+          <w:right w:val="single" w:sz="2" w:space="1" w:color="D9D9E3"/>
+        </w:pBdr>
+        <w:tabs>
+          <w:tab w:val="clear" w:pos="709"/>
+          <w:tab w:val="left" w:pos="0" w:leader="none"/>
+        </w:tabs>
+        <w:spacing w:before="0" w:after="0"/>
+        <w:ind w:left="709" w:hanging="283"/>
+        <w:rPr>
+          <w:rFonts w:ascii="NewsGotT" w:hAnsi="NewsGotT" w:eastAsia="Arial Unicode MS" w:cs="Tahoma"/>
+          <w:b w:val="false"/>
+          <w:bCs w:val="false"/>
+          <w:color w:val="auto"/>
+          <w:kern w:val="2"/>
+          <w:sz w:val="22"/>
+          <w:szCs w:val="24"/>
+          <w:lang w:val="es-ES" w:eastAsia="en-US" w:bidi="ar-SA"/>
+        </w:rPr>
+      </w:pPr>
+      <w:r>
+        <w:rPr>
+          <w:rFonts w:eastAsia="Arial Unicode MS" w:cs="Tahoma" w:ascii="NewsGotT" w:hAnsi="NewsGotT"/>
+          <w:b w:val="false"/>
+          <w:bCs w:val="false"/>
+          <w:color w:val="auto"/>
+          <w:kern w:val="2"/>
+          <w:sz w:val="22"/>
+          <w:szCs w:val="24"/>
+          <w:lang w:val="es-ES" w:eastAsia="en-US" w:bidi="ar-SA"/>
+        </w:rPr>
+        <w:t xml:space="preserve">o una vez que la hayas creado, tendrás que recordar el DNI que pusiste entre los datos de la </w:t>
+      </w:r>
+    </w:p>
+    <w:p>
+      <w:pPr>
+        <w:pStyle w:val="Cuerpodetexto"/>
+        <w:pBdr>
+          <w:top w:val="single" w:sz="2" w:space="1" w:color="D9D9E3"/>
+          <w:left w:val="single" w:sz="2" w:space="1" w:color="D9D9E3"/>
+          <w:bottom w:val="single" w:sz="2" w:space="1" w:color="D9D9E3"/>
+          <w:right w:val="single" w:sz="2" w:space="1" w:color="D9D9E3"/>
+        </w:pBdr>
+        <w:tabs>
+          <w:tab w:val="clear" w:pos="709"/>
+          <w:tab w:val="left" w:pos="0" w:leader="none"/>
+        </w:tabs>
+        <w:spacing w:before="0" w:after="0"/>
+        <w:ind w:left="709" w:hanging="283"/>
+        <w:rPr>
+          <w:rFonts w:ascii="NewsGotT" w:hAnsi="NewsGotT" w:eastAsia="Arial Unicode MS" w:cs="Tahoma"/>
+          <w:b w:val="false"/>
+          <w:bCs w:val="false"/>
+          <w:color w:val="auto"/>
+          <w:kern w:val="2"/>
+          <w:sz w:val="22"/>
+          <w:szCs w:val="24"/>
+          <w:lang w:val="es-ES" w:eastAsia="en-US" w:bidi="ar-SA"/>
+        </w:rPr>
+      </w:pPr>
+      <w:r>
+        <w:rPr>
+          <w:rFonts w:eastAsia="Arial Unicode MS" w:cs="Tahoma" w:ascii="NewsGotT" w:hAnsi="NewsGotT"/>
+          <w:b w:val="false"/>
+          <w:bCs w:val="false"/>
+          <w:color w:val="auto"/>
+          <w:kern w:val="2"/>
+          <w:sz w:val="22"/>
+          <w:szCs w:val="24"/>
+          <w:lang w:val="es-ES" w:eastAsia="en-US" w:bidi="ar-SA"/>
+        </w:rPr>
+        <w:t xml:space="preserve">cuenta, y su respectiva contraseña. Si necesitas ayuda en cuanto a los pasos a seguir, por favor </w:t>
+      </w:r>
+    </w:p>
+    <w:p>
+      <w:pPr>
+        <w:pStyle w:val="Cuerpodetexto"/>
+        <w:pBdr>
+          <w:top w:val="single" w:sz="2" w:space="1" w:color="D9D9E3"/>
+          <w:left w:val="single" w:sz="2" w:space="1" w:color="D9D9E3"/>
+          <w:bottom w:val="single" w:sz="2" w:space="1" w:color="D9D9E3"/>
+          <w:right w:val="single" w:sz="2" w:space="1" w:color="D9D9E3"/>
+        </w:pBdr>
+        <w:tabs>
+          <w:tab w:val="clear" w:pos="709"/>
+          <w:tab w:val="left" w:pos="0" w:leader="none"/>
+        </w:tabs>
+        <w:spacing w:before="0" w:after="0"/>
+        <w:ind w:left="709" w:hanging="283"/>
+        <w:rPr>
+          <w:rFonts w:ascii="NewsGotT" w:hAnsi="NewsGotT" w:eastAsia="Arial Unicode MS" w:cs="Tahoma"/>
+          <w:b w:val="false"/>
+          <w:bCs w:val="false"/>
+          <w:color w:val="auto"/>
+          <w:kern w:val="2"/>
+          <w:sz w:val="22"/>
+          <w:szCs w:val="24"/>
+          <w:lang w:val="es-ES" w:eastAsia="en-US" w:bidi="ar-SA"/>
+        </w:rPr>
+      </w:pPr>
+      <w:r>
+        <w:rPr>
+          <w:rFonts w:eastAsia="Arial Unicode MS" w:cs="Tahoma" w:ascii="NewsGotT" w:hAnsi="NewsGotT"/>
+          <w:b w:val="false"/>
+          <w:bCs w:val="false"/>
+          <w:color w:val="auto"/>
+          <w:kern w:val="2"/>
+          <w:sz w:val="22"/>
+          <w:szCs w:val="24"/>
+          <w:lang w:val="es-ES" w:eastAsia="en-US" w:bidi="ar-SA"/>
+        </w:rPr>
+        <w:t>revise la siguiente pregunta.</w:t>
+      </w:r>
+    </w:p>
+    <w:p>
+      <w:pPr>
+        <w:pStyle w:val="Cuerpodetexto"/>
+        <w:pBdr>
+          <w:top w:val="single" w:sz="2" w:space="1" w:color="D9D9E3"/>
+          <w:left w:val="single" w:sz="2" w:space="1" w:color="D9D9E3"/>
+          <w:bottom w:val="single" w:sz="2" w:space="1" w:color="D9D9E3"/>
+          <w:right w:val="single" w:sz="2" w:space="1" w:color="D9D9E3"/>
+        </w:pBdr>
+        <w:tabs>
+          <w:tab w:val="clear" w:pos="709"/>
+          <w:tab w:val="left" w:pos="0" w:leader="none"/>
+        </w:tabs>
+        <w:spacing w:before="0" w:after="0"/>
+        <w:ind w:left="709" w:hanging="283"/>
+        <w:rPr>
+          <w:rFonts w:ascii="NewsGotT" w:hAnsi="NewsGotT" w:eastAsia="Arial Unicode MS" w:cs="Tahoma"/>
+          <w:b w:val="false"/>
+          <w:bCs w:val="false"/>
+          <w:color w:val="auto"/>
+          <w:kern w:val="2"/>
+          <w:sz w:val="22"/>
+          <w:szCs w:val="24"/>
+          <w:lang w:val="es-ES" w:eastAsia="en-US" w:bidi="ar-SA"/>
+        </w:rPr>
+      </w:pPr>
+      <w:r>
+        <w:rPr>
+          <w:rFonts w:eastAsia="Arial Unicode MS" w:cs="Tahoma" w:ascii="NewsGotT" w:hAnsi="NewsGotT"/>
+          <w:b w:val="false"/>
+          <w:bCs w:val="false"/>
+          <w:color w:val="auto"/>
+          <w:kern w:val="2"/>
+          <w:sz w:val="22"/>
+          <w:szCs w:val="24"/>
+          <w:lang w:val="es-ES" w:eastAsia="en-US" w:bidi="ar-SA"/>
+        </w:rPr>
       </w:r>
     </w:p>
     <w:p>
@@ -4914,7 +5601,73 @@
           <w:b/>
           <w:bCs/>
         </w:rPr>
-        <w:t>¿Qué datos se necesitan para iniciar sesión?</w:t>
+        <w:t>¿C</w:t>
+      </w:r>
+      <w:r>
+        <w:rPr>
+          <w:b/>
+          <w:bCs/>
+        </w:rPr>
+        <w:t>omo puedo ingresar con mi cuenta en la aplicación</w:t>
+      </w:r>
+      <w:r>
+        <w:rPr>
+          <w:b/>
+          <w:bCs/>
+        </w:rPr>
+        <w:t>?</w:t>
+      </w:r>
+    </w:p>
+    <w:p>
+      <w:pPr>
+        <w:pStyle w:val="Cuerpodetexto"/>
+        <w:pBdr>
+          <w:top w:val="single" w:sz="2" w:space="1" w:color="D9D9E3"/>
+          <w:left w:val="single" w:sz="2" w:space="1" w:color="D9D9E3"/>
+          <w:bottom w:val="single" w:sz="2" w:space="1" w:color="D9D9E3"/>
+          <w:right w:val="single" w:sz="2" w:space="1" w:color="D9D9E3"/>
+        </w:pBdr>
+        <w:tabs>
+          <w:tab w:val="clear" w:pos="709"/>
+          <w:tab w:val="left" w:pos="0" w:leader="none"/>
+        </w:tabs>
+        <w:spacing w:before="0" w:after="0"/>
+        <w:ind w:left="426" w:hanging="0"/>
+        <w:rPr>
+          <w:b w:val="false"/>
+          <w:bCs w:val="false"/>
+        </w:rPr>
+      </w:pPr>
+      <w:r>
+        <w:rPr>
+          <w:b w:val="false"/>
+          <w:bCs w:val="false"/>
+        </w:rPr>
+        <w:t>Si lo que deseas es ingresar con tu cuenta en la aplicación, lo que debes es , una vez iniciada la aplicación, debes apretar el botón de abajo a la izquierda, donde pone ‘Entrar’, con esto, aparecerá una pantalla donde tendremos que ingresar los datos de inicio de sesión, especificados en la anterior pregunta. Para finalizar, apretamos el botón de ‘Aceptar’ y ya estaría.</w:t>
+      </w:r>
+    </w:p>
+    <w:p>
+      <w:pPr>
+        <w:pStyle w:val="Cuerpodetexto"/>
+        <w:pBdr>
+          <w:top w:val="single" w:sz="2" w:space="1" w:color="D9D9E3"/>
+          <w:left w:val="single" w:sz="2" w:space="1" w:color="D9D9E3"/>
+          <w:bottom w:val="single" w:sz="2" w:space="1" w:color="D9D9E3"/>
+          <w:right w:val="single" w:sz="2" w:space="1" w:color="D9D9E3"/>
+        </w:pBdr>
+        <w:tabs>
+          <w:tab w:val="clear" w:pos="709"/>
+          <w:tab w:val="left" w:pos="0" w:leader="none"/>
+        </w:tabs>
+        <w:spacing w:before="0" w:after="0"/>
+        <w:ind w:left="426" w:hanging="0"/>
+        <w:rPr>
+          <w:b/>
+          <w:bCs/>
+        </w:rPr>
+      </w:pPr>
+      <w:r>
+        <w:rPr/>
       </w:r>
     </w:p>
     <w:p>
@@ -4936,14 +5689,544 @@
         </w:tabs>
         <w:spacing w:before="0" w:after="0"/>
         <w:ind w:left="709" w:hanging="283"/>
-        <w:rPr/>
-      </w:pPr>
-      <w:r>
-        <w:rPr>
+        <w:rPr>
+          <w:rFonts w:ascii="Times New Roman" w:hAnsi="Times New Roman" w:eastAsia="Arial Unicode MS" w:cs="Tahoma"/>
           <w:b/>
           <w:bCs/>
-        </w:rPr>
-        <w:t>¿Cómo registro una nueva reserva de evento?</w:t>
+          <w:color w:val="auto"/>
+          <w:kern w:val="2"/>
+          <w:sz w:val="24"/>
+          <w:szCs w:val="24"/>
+          <w:lang w:val="es-ES" w:eastAsia="en-US" w:bidi="ar-SA"/>
+        </w:rPr>
+      </w:pPr>
+      <w:r>
+        <w:rPr>
+          <w:rFonts w:eastAsia="Arial Unicode MS" w:cs="Tahoma"/>
+          <w:b/>
+          <w:bCs/>
+          <w:color w:val="auto"/>
+          <w:kern w:val="2"/>
+          <w:sz w:val="24"/>
+          <w:szCs w:val="24"/>
+          <w:lang w:val="es-ES" w:eastAsia="en-US" w:bidi="ar-SA"/>
+        </w:rPr>
+        <w:t>¿Qué datos necesito para registrar una nueva reserva de evento?</w:t>
+      </w:r>
+    </w:p>
+    <w:p>
+      <w:pPr>
+        <w:pStyle w:val="Cuerpodetexto"/>
+        <w:pBdr>
+          <w:top w:val="single" w:sz="2" w:space="1" w:color="D9D9E3"/>
+          <w:left w:val="single" w:sz="2" w:space="1" w:color="D9D9E3"/>
+          <w:bottom w:val="single" w:sz="2" w:space="1" w:color="D9D9E3"/>
+          <w:right w:val="single" w:sz="2" w:space="1" w:color="D9D9E3"/>
+        </w:pBdr>
+        <w:tabs>
+          <w:tab w:val="clear" w:pos="709"/>
+          <w:tab w:val="left" w:pos="0" w:leader="none"/>
+        </w:tabs>
+        <w:spacing w:before="0" w:after="0"/>
+        <w:ind w:left="709" w:hanging="283"/>
+        <w:rPr>
+          <w:rFonts w:ascii="NewsGotT" w:hAnsi="NewsGotT" w:eastAsia="Arial Unicode MS" w:cs="Tahoma"/>
+          <w:b w:val="false"/>
+          <w:bCs w:val="false"/>
+          <w:color w:val="auto"/>
+          <w:kern w:val="2"/>
+          <w:sz w:val="22"/>
+          <w:szCs w:val="24"/>
+          <w:lang w:val="es-ES" w:eastAsia="en-US" w:bidi="ar-SA"/>
+        </w:rPr>
+      </w:pPr>
+      <w:r>
+        <w:rPr>
+          <w:rFonts w:eastAsia="Arial Unicode MS" w:cs="Tahoma" w:ascii="NewsGotT" w:hAnsi="NewsGotT"/>
+          <w:b w:val="false"/>
+          <w:bCs w:val="false"/>
+          <w:color w:val="auto"/>
+          <w:kern w:val="2"/>
+          <w:sz w:val="22"/>
+          <w:szCs w:val="24"/>
+          <w:lang w:val="es-ES" w:eastAsia="en-US" w:bidi="ar-SA"/>
+        </w:rPr>
+        <w:t>Los datos que necesitas que necesitas del evento para ser registrado son:</w:t>
+      </w:r>
+    </w:p>
+    <w:p>
+      <w:pPr>
+        <w:pStyle w:val="Cuerpodetexto"/>
+        <w:numPr>
+          <w:ilvl w:val="0"/>
+          <w:numId w:val="8"/>
+        </w:numPr>
+        <w:pBdr>
+          <w:top w:val="single" w:sz="2" w:space="1" w:color="D9D9E3"/>
+          <w:left w:val="single" w:sz="2" w:space="1" w:color="D9D9E3"/>
+          <w:bottom w:val="single" w:sz="2" w:space="1" w:color="D9D9E3"/>
+          <w:right w:val="single" w:sz="2" w:space="1" w:color="D9D9E3"/>
+        </w:pBdr>
+        <w:tabs>
+          <w:tab w:val="clear" w:pos="709"/>
+          <w:tab w:val="left" w:pos="0" w:leader="none"/>
+        </w:tabs>
+        <w:spacing w:before="0" w:after="0"/>
+        <w:rPr>
+          <w:rFonts w:ascii="NewsGotT" w:hAnsi="NewsGotT" w:eastAsia="Arial Unicode MS" w:cs="Tahoma"/>
+          <w:b w:val="false"/>
+          <w:bCs w:val="false"/>
+          <w:color w:val="auto"/>
+          <w:kern w:val="2"/>
+          <w:sz w:val="22"/>
+          <w:szCs w:val="24"/>
+          <w:lang w:val="es-ES" w:eastAsia="en-US" w:bidi="ar-SA"/>
+        </w:rPr>
+      </w:pPr>
+      <w:r>
+        <w:rPr>
+          <w:rFonts w:eastAsia="Arial Unicode MS" w:cs="Tahoma" w:ascii="NewsGotT" w:hAnsi="NewsGotT"/>
+          <w:b w:val="false"/>
+          <w:bCs w:val="false"/>
+          <w:i/>
+          <w:iCs/>
+          <w:color w:val="auto"/>
+          <w:kern w:val="2"/>
+          <w:sz w:val="22"/>
+          <w:szCs w:val="24"/>
+          <w:lang w:val="es-ES" w:eastAsia="en-US" w:bidi="ar-SA"/>
+        </w:rPr>
+        <w:t>El nombre del evento:</w:t>
+      </w:r>
+      <w:r>
+        <w:rPr>
+          <w:rFonts w:eastAsia="Arial Unicode MS" w:cs="Tahoma" w:ascii="NewsGotT" w:hAnsi="NewsGotT"/>
+          <w:b w:val="false"/>
+          <w:bCs w:val="false"/>
+          <w:color w:val="auto"/>
+          <w:kern w:val="2"/>
+          <w:sz w:val="22"/>
+          <w:szCs w:val="24"/>
+          <w:lang w:val="es-ES" w:eastAsia="en-US" w:bidi="ar-SA"/>
+        </w:rPr>
+        <w:t xml:space="preserve"> este sera el nombre que se le quiera dar al evento de la reserva.</w:t>
+      </w:r>
+    </w:p>
+    <w:p>
+      <w:pPr>
+        <w:pStyle w:val="Cuerpodetexto"/>
+        <w:numPr>
+          <w:ilvl w:val="0"/>
+          <w:numId w:val="8"/>
+        </w:numPr>
+        <w:pBdr>
+          <w:top w:val="single" w:sz="2" w:space="1" w:color="D9D9E3"/>
+          <w:left w:val="single" w:sz="2" w:space="1" w:color="D9D9E3"/>
+          <w:bottom w:val="single" w:sz="2" w:space="1" w:color="D9D9E3"/>
+          <w:right w:val="single" w:sz="2" w:space="1" w:color="D9D9E3"/>
+        </w:pBdr>
+        <w:tabs>
+          <w:tab w:val="clear" w:pos="709"/>
+          <w:tab w:val="left" w:pos="0" w:leader="none"/>
+        </w:tabs>
+        <w:spacing w:before="0" w:after="0"/>
+        <w:rPr>
+          <w:rFonts w:ascii="NewsGotT" w:hAnsi="NewsGotT" w:eastAsia="Arial Unicode MS" w:cs="Tahoma"/>
+          <w:b w:val="false"/>
+          <w:bCs w:val="false"/>
+          <w:color w:val="auto"/>
+          <w:kern w:val="2"/>
+          <w:sz w:val="22"/>
+          <w:szCs w:val="24"/>
+          <w:lang w:val="es-ES" w:eastAsia="en-US" w:bidi="ar-SA"/>
+        </w:rPr>
+      </w:pPr>
+      <w:r>
+        <w:rPr>
+          <w:rFonts w:eastAsia="Arial Unicode MS" w:cs="Tahoma" w:ascii="NewsGotT" w:hAnsi="NewsGotT"/>
+          <w:b w:val="false"/>
+          <w:bCs w:val="false"/>
+          <w:i/>
+          <w:iCs/>
+          <w:color w:val="auto"/>
+          <w:kern w:val="2"/>
+          <w:sz w:val="22"/>
+          <w:szCs w:val="24"/>
+          <w:lang w:val="es-ES" w:eastAsia="en-US" w:bidi="ar-SA"/>
+        </w:rPr>
+        <w:t>La fecha del evento:</w:t>
+      </w:r>
+      <w:r>
+        <w:rPr>
+          <w:rFonts w:eastAsia="Arial Unicode MS" w:cs="Tahoma" w:ascii="NewsGotT" w:hAnsi="NewsGotT"/>
+          <w:b w:val="false"/>
+          <w:bCs w:val="false"/>
+          <w:color w:val="auto"/>
+          <w:kern w:val="2"/>
+          <w:sz w:val="22"/>
+          <w:szCs w:val="24"/>
+          <w:lang w:val="es-ES" w:eastAsia="en-US" w:bidi="ar-SA"/>
+        </w:rPr>
+        <w:t xml:space="preserve"> esta sera la fecha que se le quiera asigna al evento.</w:t>
+      </w:r>
+    </w:p>
+    <w:p>
+      <w:pPr>
+        <w:pStyle w:val="Cuerpodetexto"/>
+        <w:numPr>
+          <w:ilvl w:val="0"/>
+          <w:numId w:val="8"/>
+        </w:numPr>
+        <w:pBdr>
+          <w:top w:val="single" w:sz="2" w:space="1" w:color="D9D9E3"/>
+          <w:left w:val="single" w:sz="2" w:space="1" w:color="D9D9E3"/>
+          <w:bottom w:val="single" w:sz="2" w:space="1" w:color="D9D9E3"/>
+          <w:right w:val="single" w:sz="2" w:space="1" w:color="D9D9E3"/>
+        </w:pBdr>
+        <w:tabs>
+          <w:tab w:val="clear" w:pos="709"/>
+          <w:tab w:val="left" w:pos="0" w:leader="none"/>
+        </w:tabs>
+        <w:spacing w:before="0" w:after="0"/>
+        <w:rPr>
+          <w:rFonts w:ascii="NewsGotT" w:hAnsi="NewsGotT" w:eastAsia="Arial Unicode MS" w:cs="Tahoma"/>
+          <w:b w:val="false"/>
+          <w:bCs w:val="false"/>
+          <w:color w:val="auto"/>
+          <w:kern w:val="2"/>
+          <w:sz w:val="22"/>
+          <w:szCs w:val="24"/>
+          <w:lang w:val="es-ES" w:eastAsia="en-US" w:bidi="ar-SA"/>
+        </w:rPr>
+      </w:pPr>
+      <w:r>
+        <w:rPr>
+          <w:rFonts w:eastAsia="Arial Unicode MS" w:cs="Tahoma" w:ascii="NewsGotT" w:hAnsi="NewsGotT"/>
+          <w:b w:val="false"/>
+          <w:bCs w:val="false"/>
+          <w:i/>
+          <w:iCs/>
+          <w:color w:val="auto"/>
+          <w:kern w:val="2"/>
+          <w:sz w:val="22"/>
+          <w:szCs w:val="24"/>
+          <w:lang w:val="es-ES" w:eastAsia="en-US" w:bidi="ar-SA"/>
+        </w:rPr>
+        <w:t>El número de participantes:</w:t>
+      </w:r>
+      <w:r>
+        <w:rPr>
+          <w:rFonts w:eastAsia="Arial Unicode MS" w:cs="Tahoma" w:ascii="NewsGotT" w:hAnsi="NewsGotT"/>
+          <w:b w:val="false"/>
+          <w:bCs w:val="false"/>
+          <w:color w:val="auto"/>
+          <w:kern w:val="2"/>
+          <w:sz w:val="22"/>
+          <w:szCs w:val="24"/>
+          <w:lang w:val="es-ES" w:eastAsia="en-US" w:bidi="ar-SA"/>
+        </w:rPr>
+        <w:t xml:space="preserve"> este sera el numero de asistentes del evento a realizar.</w:t>
+      </w:r>
+    </w:p>
+    <w:p>
+      <w:pPr>
+        <w:pStyle w:val="Cuerpodetexto"/>
+        <w:numPr>
+          <w:ilvl w:val="0"/>
+          <w:numId w:val="8"/>
+        </w:numPr>
+        <w:pBdr>
+          <w:top w:val="single" w:sz="2" w:space="1" w:color="D9D9E3"/>
+          <w:left w:val="single" w:sz="2" w:space="1" w:color="D9D9E3"/>
+          <w:bottom w:val="single" w:sz="2" w:space="1" w:color="D9D9E3"/>
+          <w:right w:val="single" w:sz="2" w:space="1" w:color="D9D9E3"/>
+        </w:pBdr>
+        <w:tabs>
+          <w:tab w:val="clear" w:pos="709"/>
+          <w:tab w:val="left" w:pos="0" w:leader="none"/>
+        </w:tabs>
+        <w:spacing w:before="0" w:after="0"/>
+        <w:rPr>
+          <w:rFonts w:ascii="NewsGotT" w:hAnsi="NewsGotT" w:eastAsia="Arial Unicode MS" w:cs="Tahoma"/>
+          <w:b w:val="false"/>
+          <w:bCs w:val="false"/>
+          <w:i/>
+          <w:i/>
+          <w:iCs/>
+          <w:color w:val="auto"/>
+          <w:kern w:val="2"/>
+          <w:sz w:val="22"/>
+          <w:szCs w:val="24"/>
+          <w:lang w:val="es-ES" w:eastAsia="en-US" w:bidi="ar-SA"/>
+        </w:rPr>
+      </w:pPr>
+      <w:r>
+        <w:rPr>
+          <w:rFonts w:eastAsia="Arial Unicode MS" w:cs="Tahoma" w:ascii="NewsGotT" w:hAnsi="NewsGotT"/>
+          <w:b w:val="false"/>
+          <w:bCs w:val="false"/>
+          <w:i/>
+          <w:iCs/>
+          <w:color w:val="auto"/>
+          <w:kern w:val="2"/>
+          <w:sz w:val="22"/>
+          <w:szCs w:val="24"/>
+          <w:lang w:val="es-ES" w:eastAsia="en-US" w:bidi="ar-SA"/>
+        </w:rPr>
+        <w:t xml:space="preserve">Menú del evento: </w:t>
+      </w:r>
+      <w:r>
+        <w:rPr>
+          <w:rFonts w:eastAsia="Arial Unicode MS" w:cs="Tahoma" w:ascii="NewsGotT" w:hAnsi="NewsGotT"/>
+          <w:b w:val="false"/>
+          <w:bCs w:val="false"/>
+          <w:i w:val="false"/>
+          <w:iCs w:val="false"/>
+          <w:color w:val="auto"/>
+          <w:kern w:val="2"/>
+          <w:sz w:val="22"/>
+          <w:szCs w:val="24"/>
+          <w:lang w:val="es-ES" w:eastAsia="en-US" w:bidi="ar-SA"/>
+        </w:rPr>
+        <w:t>el cual es el menú que se le quiera asignar al evento, y el cual puede no ser seleccionado.</w:t>
+      </w:r>
+    </w:p>
+    <w:p>
+      <w:pPr>
+        <w:pStyle w:val="Cuerpodetexto"/>
+        <w:numPr>
+          <w:ilvl w:val="0"/>
+          <w:numId w:val="8"/>
+        </w:numPr>
+        <w:pBdr>
+          <w:top w:val="single" w:sz="2" w:space="1" w:color="D9D9E3"/>
+          <w:left w:val="single" w:sz="2" w:space="1" w:color="D9D9E3"/>
+          <w:bottom w:val="single" w:sz="2" w:space="1" w:color="D9D9E3"/>
+          <w:right w:val="single" w:sz="2" w:space="1" w:color="D9D9E3"/>
+        </w:pBdr>
+        <w:tabs>
+          <w:tab w:val="clear" w:pos="709"/>
+          <w:tab w:val="left" w:pos="0" w:leader="none"/>
+        </w:tabs>
+        <w:spacing w:before="0" w:after="0"/>
+        <w:rPr>
+          <w:rFonts w:ascii="NewsGotT" w:hAnsi="NewsGotT" w:eastAsia="Arial Unicode MS" w:cs="Tahoma"/>
+          <w:b w:val="false"/>
+          <w:bCs w:val="false"/>
+          <w:i/>
+          <w:i/>
+          <w:iCs/>
+          <w:color w:val="auto"/>
+          <w:kern w:val="2"/>
+          <w:sz w:val="22"/>
+          <w:szCs w:val="24"/>
+          <w:lang w:val="es-ES" w:eastAsia="en-US" w:bidi="ar-SA"/>
+        </w:rPr>
+      </w:pPr>
+      <w:r>
+        <w:rPr>
+          <w:rFonts w:eastAsia="Arial Unicode MS" w:cs="Tahoma" w:ascii="NewsGotT" w:hAnsi="NewsGotT"/>
+          <w:b w:val="false"/>
+          <w:bCs w:val="false"/>
+          <w:i/>
+          <w:iCs/>
+          <w:color w:val="auto"/>
+          <w:kern w:val="2"/>
+          <w:sz w:val="22"/>
+          <w:szCs w:val="24"/>
+          <w:lang w:val="es-ES" w:eastAsia="en-US" w:bidi="ar-SA"/>
+        </w:rPr>
+        <w:t xml:space="preserve">Espacio del evento: </w:t>
+      </w:r>
+      <w:r>
+        <w:rPr>
+          <w:rFonts w:eastAsia="Arial Unicode MS" w:cs="Tahoma" w:ascii="NewsGotT" w:hAnsi="NewsGotT"/>
+          <w:b w:val="false"/>
+          <w:bCs w:val="false"/>
+          <w:i w:val="false"/>
+          <w:iCs w:val="false"/>
+          <w:color w:val="auto"/>
+          <w:kern w:val="2"/>
+          <w:sz w:val="22"/>
+          <w:szCs w:val="24"/>
+          <w:lang w:val="es-ES" w:eastAsia="en-US" w:bidi="ar-SA"/>
+        </w:rPr>
+        <w:t xml:space="preserve"> o lo que es lo mismo, la sala donde se realizara el evento reservado.</w:t>
+      </w:r>
+    </w:p>
+    <w:p>
+      <w:pPr>
+        <w:pStyle w:val="Cuerpodetexto"/>
+        <w:numPr>
+          <w:ilvl w:val="0"/>
+          <w:numId w:val="8"/>
+        </w:numPr>
+        <w:pBdr>
+          <w:top w:val="single" w:sz="2" w:space="1" w:color="D9D9E3"/>
+          <w:left w:val="single" w:sz="2" w:space="1" w:color="D9D9E3"/>
+          <w:bottom w:val="single" w:sz="2" w:space="1" w:color="D9D9E3"/>
+          <w:right w:val="single" w:sz="2" w:space="1" w:color="D9D9E3"/>
+        </w:pBdr>
+        <w:tabs>
+          <w:tab w:val="clear" w:pos="709"/>
+          <w:tab w:val="left" w:pos="0" w:leader="none"/>
+        </w:tabs>
+        <w:spacing w:before="0" w:after="0"/>
+        <w:rPr>
+          <w:rFonts w:ascii="NewsGotT" w:hAnsi="NewsGotT" w:eastAsia="Arial Unicode MS" w:cs="Tahoma"/>
+          <w:b w:val="false"/>
+          <w:bCs w:val="false"/>
+          <w:i/>
+          <w:i/>
+          <w:iCs/>
+          <w:color w:val="auto"/>
+          <w:kern w:val="2"/>
+          <w:sz w:val="22"/>
+          <w:szCs w:val="24"/>
+          <w:lang w:val="es-ES" w:eastAsia="en-US" w:bidi="ar-SA"/>
+        </w:rPr>
+      </w:pPr>
+      <w:r>
+        <w:rPr>
+          <w:rFonts w:eastAsia="Arial Unicode MS" w:cs="Tahoma" w:ascii="NewsGotT" w:hAnsi="NewsGotT"/>
+          <w:b w:val="false"/>
+          <w:bCs w:val="false"/>
+          <w:i/>
+          <w:iCs/>
+          <w:color w:val="auto"/>
+          <w:kern w:val="2"/>
+          <w:sz w:val="22"/>
+          <w:szCs w:val="24"/>
+          <w:lang w:val="es-ES" w:eastAsia="en-US" w:bidi="ar-SA"/>
+        </w:rPr>
+        <w:t>Opción de cumpleaños:</w:t>
+      </w:r>
+      <w:r>
+        <w:rPr>
+          <w:rFonts w:eastAsia="Arial Unicode MS" w:cs="Tahoma" w:ascii="NewsGotT" w:hAnsi="NewsGotT"/>
+          <w:b w:val="false"/>
+          <w:bCs w:val="false"/>
+          <w:i w:val="false"/>
+          <w:iCs w:val="false"/>
+          <w:color w:val="auto"/>
+          <w:kern w:val="2"/>
+          <w:sz w:val="22"/>
+          <w:szCs w:val="24"/>
+          <w:lang w:val="es-ES" w:eastAsia="en-US" w:bidi="ar-SA"/>
+        </w:rPr>
+        <w:t>el cual nos viene a decir de que si el evento necesitara de la pertinencia de cumplir los requisitos de un cumpleaños ( animación, etc.).</w:t>
+      </w:r>
+    </w:p>
+    <w:p>
+      <w:pPr>
+        <w:pStyle w:val="Cuerpodetexto"/>
+        <w:pBdr>
+          <w:top w:val="single" w:sz="2" w:space="1" w:color="D9D9E3"/>
+          <w:left w:val="single" w:sz="2" w:space="1" w:color="D9D9E3"/>
+          <w:bottom w:val="single" w:sz="2" w:space="1" w:color="D9D9E3"/>
+          <w:right w:val="single" w:sz="2" w:space="1" w:color="D9D9E3"/>
+        </w:pBdr>
+        <w:tabs>
+          <w:tab w:val="clear" w:pos="709"/>
+          <w:tab w:val="left" w:pos="0" w:leader="none"/>
+        </w:tabs>
+        <w:spacing w:before="0" w:after="0"/>
+        <w:ind w:left="709" w:hanging="283"/>
+        <w:rPr>
+          <w:rFonts w:ascii="NewsGotT" w:hAnsi="NewsGotT" w:eastAsia="Arial Unicode MS" w:cs="Tahoma"/>
+          <w:b w:val="false"/>
+          <w:bCs w:val="false"/>
+          <w:color w:val="auto"/>
+          <w:kern w:val="2"/>
+          <w:sz w:val="22"/>
+          <w:szCs w:val="24"/>
+          <w:lang w:val="es-ES" w:eastAsia="en-US" w:bidi="ar-SA"/>
+        </w:rPr>
+      </w:pPr>
+      <w:r>
+        <w:rPr>
+          <w:rFonts w:eastAsia="Arial Unicode MS" w:cs="Tahoma" w:ascii="NewsGotT" w:hAnsi="NewsGotT"/>
+          <w:b w:val="false"/>
+          <w:bCs w:val="false"/>
+          <w:i w:val="false"/>
+          <w:iCs w:val="false"/>
+          <w:color w:val="auto"/>
+          <w:kern w:val="2"/>
+          <w:sz w:val="22"/>
+          <w:szCs w:val="24"/>
+          <w:lang w:val="es-ES" w:eastAsia="en-US" w:bidi="ar-SA"/>
+        </w:rPr>
+        <w:t xml:space="preserve">Estos son los datos que se necesitaran para añadir la reserva del evento. Si necesitas ayuda con los </w:t>
+      </w:r>
+    </w:p>
+    <w:p>
+      <w:pPr>
+        <w:pStyle w:val="Cuerpodetexto"/>
+        <w:pBdr>
+          <w:top w:val="single" w:sz="2" w:space="1" w:color="D9D9E3"/>
+          <w:left w:val="single" w:sz="2" w:space="1" w:color="D9D9E3"/>
+          <w:bottom w:val="single" w:sz="2" w:space="1" w:color="D9D9E3"/>
+          <w:right w:val="single" w:sz="2" w:space="1" w:color="D9D9E3"/>
+        </w:pBdr>
+        <w:tabs>
+          <w:tab w:val="clear" w:pos="709"/>
+          <w:tab w:val="left" w:pos="0" w:leader="none"/>
+        </w:tabs>
+        <w:spacing w:before="0" w:after="0"/>
+        <w:ind w:left="709" w:hanging="283"/>
+        <w:rPr>
+          <w:rFonts w:ascii="NewsGotT" w:hAnsi="NewsGotT" w:eastAsia="Arial Unicode MS" w:cs="Tahoma"/>
+          <w:b w:val="false"/>
+          <w:bCs w:val="false"/>
+          <w:color w:val="auto"/>
+          <w:kern w:val="2"/>
+          <w:sz w:val="22"/>
+          <w:szCs w:val="24"/>
+          <w:lang w:val="es-ES" w:eastAsia="en-US" w:bidi="ar-SA"/>
+        </w:rPr>
+      </w:pPr>
+      <w:r>
+        <w:rPr>
+          <w:rFonts w:eastAsia="Arial Unicode MS" w:cs="Tahoma" w:ascii="NewsGotT" w:hAnsi="NewsGotT"/>
+          <w:b w:val="false"/>
+          <w:bCs w:val="false"/>
+          <w:i w:val="false"/>
+          <w:iCs w:val="false"/>
+          <w:color w:val="auto"/>
+          <w:kern w:val="2"/>
+          <w:sz w:val="22"/>
+          <w:szCs w:val="24"/>
+          <w:lang w:val="es-ES" w:eastAsia="en-US" w:bidi="ar-SA"/>
+        </w:rPr>
+        <w:t>pasos para realizar la reserva, consulte la siguiente pregunta.</w:t>
+      </w:r>
+    </w:p>
+    <w:p>
+      <w:pPr>
+        <w:pStyle w:val="Cuerpodetexto"/>
+        <w:numPr>
+          <w:ilvl w:val="0"/>
+          <w:numId w:val="0"/>
+        </w:numPr>
+        <w:pBdr>
+          <w:top w:val="single" w:sz="2" w:space="1" w:color="D9D9E3"/>
+          <w:left w:val="single" w:sz="2" w:space="1" w:color="D9D9E3"/>
+          <w:bottom w:val="single" w:sz="2" w:space="1" w:color="D9D9E3"/>
+          <w:right w:val="single" w:sz="2" w:space="1" w:color="D9D9E3"/>
+        </w:pBdr>
+        <w:tabs>
+          <w:tab w:val="clear" w:pos="709"/>
+          <w:tab w:val="left" w:pos="0" w:leader="none"/>
+        </w:tabs>
+        <w:spacing w:before="0" w:after="0"/>
+        <w:ind w:left="709" w:hanging="0"/>
+        <w:rPr>
+          <w:b/>
+          <w:bCs/>
+        </w:rPr>
+      </w:pPr>
+      <w:r>
+        <w:rPr/>
       </w:r>
     </w:p>
     <w:p>
@@ -4978,6 +6261,429 @@
     <w:p>
       <w:pPr>
         <w:pStyle w:val="Cuerpodetexto"/>
+        <w:pBdr>
+          <w:top w:val="single" w:sz="2" w:space="1" w:color="D9D9E3"/>
+          <w:left w:val="single" w:sz="2" w:space="1" w:color="D9D9E3"/>
+          <w:bottom w:val="single" w:sz="2" w:space="1" w:color="D9D9E3"/>
+          <w:right w:val="single" w:sz="2" w:space="1" w:color="D9D9E3"/>
+        </w:pBdr>
+        <w:tabs>
+          <w:tab w:val="clear" w:pos="709"/>
+          <w:tab w:val="left" w:pos="0" w:leader="none"/>
+        </w:tabs>
+        <w:spacing w:before="0" w:after="0"/>
+        <w:ind w:left="709" w:hanging="283"/>
+        <w:rPr>
+          <w:rFonts w:ascii="NewsGotT" w:hAnsi="NewsGotT" w:eastAsia="Arial Unicode MS" w:cs="Tahoma"/>
+          <w:b w:val="false"/>
+          <w:bCs w:val="false"/>
+          <w:i w:val="false"/>
+          <w:i w:val="false"/>
+          <w:iCs w:val="false"/>
+          <w:color w:val="auto"/>
+          <w:kern w:val="2"/>
+          <w:sz w:val="22"/>
+          <w:szCs w:val="24"/>
+          <w:lang w:val="es-ES" w:eastAsia="en-US" w:bidi="ar-SA"/>
+        </w:rPr>
+      </w:pPr>
+      <w:r>
+        <w:rPr>
+          <w:rFonts w:eastAsia="Arial Unicode MS" w:cs="Tahoma" w:ascii="NewsGotT" w:hAnsi="NewsGotT"/>
+          <w:b w:val="false"/>
+          <w:bCs w:val="false"/>
+          <w:i w:val="false"/>
+          <w:iCs w:val="false"/>
+          <w:color w:val="auto"/>
+          <w:kern w:val="2"/>
+          <w:sz w:val="22"/>
+          <w:szCs w:val="24"/>
+          <w:lang w:val="es-ES" w:eastAsia="en-US" w:bidi="ar-SA"/>
+        </w:rPr>
+        <w:t>La reserva de un evento se puede realizar siguiendo los siguientes pasos:</w:t>
+      </w:r>
+    </w:p>
+    <w:p>
+      <w:pPr>
+        <w:pStyle w:val="Cuerpodetexto"/>
+        <w:numPr>
+          <w:ilvl w:val="0"/>
+          <w:numId w:val="9"/>
+        </w:numPr>
+        <w:pBdr>
+          <w:top w:val="single" w:sz="2" w:space="1" w:color="D9D9E3"/>
+          <w:left w:val="single" w:sz="2" w:space="1" w:color="D9D9E3"/>
+          <w:bottom w:val="single" w:sz="2" w:space="1" w:color="D9D9E3"/>
+          <w:right w:val="single" w:sz="2" w:space="1" w:color="D9D9E3"/>
+        </w:pBdr>
+        <w:tabs>
+          <w:tab w:val="clear" w:pos="709"/>
+          <w:tab w:val="left" w:pos="0" w:leader="none"/>
+        </w:tabs>
+        <w:spacing w:before="0" w:after="0"/>
+        <w:rPr>
+          <w:rFonts w:ascii="NewsGotT" w:hAnsi="NewsGotT" w:eastAsia="Arial Unicode MS" w:cs="Tahoma"/>
+          <w:b w:val="false"/>
+          <w:bCs w:val="false"/>
+          <w:i w:val="false"/>
+          <w:i w:val="false"/>
+          <w:iCs w:val="false"/>
+          <w:color w:val="auto"/>
+          <w:kern w:val="2"/>
+          <w:sz w:val="22"/>
+          <w:szCs w:val="24"/>
+          <w:lang w:val="es-ES" w:eastAsia="en-US" w:bidi="ar-SA"/>
+        </w:rPr>
+      </w:pPr>
+      <w:r>
+        <w:rPr>
+          <w:rFonts w:eastAsia="Arial Unicode MS" w:cs="Tahoma" w:ascii="NewsGotT" w:hAnsi="NewsGotT"/>
+          <w:b w:val="false"/>
+          <w:bCs w:val="false"/>
+          <w:i w:val="false"/>
+          <w:iCs w:val="false"/>
+          <w:color w:val="auto"/>
+          <w:kern w:val="2"/>
+          <w:sz w:val="22"/>
+          <w:szCs w:val="24"/>
+          <w:lang w:val="es-ES" w:eastAsia="en-US" w:bidi="ar-SA"/>
+        </w:rPr>
+        <w:t>Iniciar la aplicación.</w:t>
+      </w:r>
+    </w:p>
+    <w:p>
+      <w:pPr>
+        <w:pStyle w:val="Cuerpodetexto"/>
+        <w:numPr>
+          <w:ilvl w:val="0"/>
+          <w:numId w:val="9"/>
+        </w:numPr>
+        <w:pBdr>
+          <w:top w:val="single" w:sz="2" w:space="1" w:color="D9D9E3"/>
+          <w:left w:val="single" w:sz="2" w:space="1" w:color="D9D9E3"/>
+          <w:bottom w:val="single" w:sz="2" w:space="1" w:color="D9D9E3"/>
+          <w:right w:val="single" w:sz="2" w:space="1" w:color="D9D9E3"/>
+        </w:pBdr>
+        <w:tabs>
+          <w:tab w:val="clear" w:pos="709"/>
+          <w:tab w:val="left" w:pos="0" w:leader="none"/>
+        </w:tabs>
+        <w:spacing w:before="0" w:after="0"/>
+        <w:rPr>
+          <w:rFonts w:ascii="NewsGotT" w:hAnsi="NewsGotT" w:eastAsia="Arial Unicode MS" w:cs="Tahoma"/>
+          <w:b w:val="false"/>
+          <w:bCs w:val="false"/>
+          <w:i w:val="false"/>
+          <w:i w:val="false"/>
+          <w:iCs w:val="false"/>
+          <w:color w:val="auto"/>
+          <w:kern w:val="2"/>
+          <w:sz w:val="22"/>
+          <w:szCs w:val="24"/>
+          <w:lang w:val="es-ES" w:eastAsia="en-US" w:bidi="ar-SA"/>
+        </w:rPr>
+      </w:pPr>
+      <w:r>
+        <w:rPr>
+          <w:rFonts w:eastAsia="Arial Unicode MS" w:cs="Tahoma" w:ascii="NewsGotT" w:hAnsi="NewsGotT"/>
+          <w:b w:val="false"/>
+          <w:bCs w:val="false"/>
+          <w:i w:val="false"/>
+          <w:iCs w:val="false"/>
+          <w:color w:val="auto"/>
+          <w:kern w:val="2"/>
+          <w:sz w:val="22"/>
+          <w:szCs w:val="24"/>
+          <w:lang w:val="es-ES" w:eastAsia="en-US" w:bidi="ar-SA"/>
+        </w:rPr>
+        <w:t>Registrarse como administrador si no se posee una cuenta. (Opcional si es que ya se posee con una cuenta | Datos requeridos y pasos a seguir en las preguntas 1. y 2. ) .</w:t>
+      </w:r>
+    </w:p>
+    <w:p>
+      <w:pPr>
+        <w:pStyle w:val="Cuerpodetexto"/>
+        <w:numPr>
+          <w:ilvl w:val="0"/>
+          <w:numId w:val="9"/>
+        </w:numPr>
+        <w:pBdr>
+          <w:top w:val="single" w:sz="2" w:space="1" w:color="D9D9E3"/>
+          <w:left w:val="single" w:sz="2" w:space="1" w:color="D9D9E3"/>
+          <w:bottom w:val="single" w:sz="2" w:space="1" w:color="D9D9E3"/>
+          <w:right w:val="single" w:sz="2" w:space="1" w:color="D9D9E3"/>
+        </w:pBdr>
+        <w:tabs>
+          <w:tab w:val="clear" w:pos="709"/>
+          <w:tab w:val="left" w:pos="0" w:leader="none"/>
+        </w:tabs>
+        <w:spacing w:before="0" w:after="0"/>
+        <w:rPr>
+          <w:rFonts w:ascii="NewsGotT" w:hAnsi="NewsGotT" w:eastAsia="Arial Unicode MS" w:cs="Tahoma"/>
+          <w:b w:val="false"/>
+          <w:bCs w:val="false"/>
+          <w:i w:val="false"/>
+          <w:i w:val="false"/>
+          <w:iCs w:val="false"/>
+          <w:color w:val="auto"/>
+          <w:kern w:val="2"/>
+          <w:sz w:val="22"/>
+          <w:szCs w:val="24"/>
+          <w:lang w:val="es-ES" w:eastAsia="en-US" w:bidi="ar-SA"/>
+        </w:rPr>
+      </w:pPr>
+      <w:r>
+        <w:rPr>
+          <w:rFonts w:eastAsia="Arial Unicode MS" w:cs="Tahoma" w:ascii="NewsGotT" w:hAnsi="NewsGotT"/>
+          <w:b w:val="false"/>
+          <w:bCs w:val="false"/>
+          <w:i w:val="false"/>
+          <w:iCs w:val="false"/>
+          <w:color w:val="auto"/>
+          <w:kern w:val="2"/>
+          <w:sz w:val="22"/>
+          <w:szCs w:val="24"/>
+          <w:lang w:val="es-ES" w:eastAsia="en-US" w:bidi="ar-SA"/>
+        </w:rPr>
+        <w:t>Iniciar sesión con su cuenta (Datos requeridos y pasos a seguir en las preguntas  3. y 4. ) .</w:t>
+      </w:r>
+    </w:p>
+    <w:p>
+      <w:pPr>
+        <w:pStyle w:val="Cuerpodetexto"/>
+        <w:numPr>
+          <w:ilvl w:val="0"/>
+          <w:numId w:val="9"/>
+        </w:numPr>
+        <w:pBdr>
+          <w:top w:val="single" w:sz="2" w:space="1" w:color="D9D9E3"/>
+          <w:left w:val="single" w:sz="2" w:space="1" w:color="D9D9E3"/>
+          <w:bottom w:val="single" w:sz="2" w:space="1" w:color="D9D9E3"/>
+          <w:right w:val="single" w:sz="2" w:space="1" w:color="D9D9E3"/>
+        </w:pBdr>
+        <w:tabs>
+          <w:tab w:val="clear" w:pos="709"/>
+          <w:tab w:val="left" w:pos="0" w:leader="none"/>
+        </w:tabs>
+        <w:spacing w:before="0" w:after="0"/>
+        <w:rPr>
+          <w:rFonts w:ascii="NewsGotT" w:hAnsi="NewsGotT" w:eastAsia="Arial Unicode MS" w:cs="Tahoma"/>
+          <w:b w:val="false"/>
+          <w:bCs w:val="false"/>
+          <w:i w:val="false"/>
+          <w:i w:val="false"/>
+          <w:iCs w:val="false"/>
+          <w:color w:val="auto"/>
+          <w:kern w:val="2"/>
+          <w:sz w:val="22"/>
+          <w:szCs w:val="24"/>
+          <w:lang w:val="es-ES" w:eastAsia="en-US" w:bidi="ar-SA"/>
+        </w:rPr>
+      </w:pPr>
+      <w:r>
+        <w:rPr>
+          <w:rFonts w:eastAsia="Arial Unicode MS" w:cs="Tahoma" w:ascii="NewsGotT" w:hAnsi="NewsGotT"/>
+          <w:b w:val="false"/>
+          <w:bCs w:val="false"/>
+          <w:i w:val="false"/>
+          <w:iCs w:val="false"/>
+          <w:color w:val="auto"/>
+          <w:kern w:val="2"/>
+          <w:sz w:val="22"/>
+          <w:szCs w:val="24"/>
+          <w:lang w:val="es-ES" w:eastAsia="en-US" w:bidi="ar-SA"/>
+        </w:rPr>
+        <w:t>Una vez en el menú de la aplicación deberemos apretar el botón de ‘Reserva’, el cual aparecerá por pantalla arriba.</w:t>
+      </w:r>
+    </w:p>
+    <w:p>
+      <w:pPr>
+        <w:pStyle w:val="Cuerpodetexto"/>
+        <w:numPr>
+          <w:ilvl w:val="0"/>
+          <w:numId w:val="9"/>
+        </w:numPr>
+        <w:pBdr>
+          <w:top w:val="single" w:sz="2" w:space="1" w:color="D9D9E3"/>
+          <w:left w:val="single" w:sz="2" w:space="1" w:color="D9D9E3"/>
+          <w:bottom w:val="single" w:sz="2" w:space="1" w:color="D9D9E3"/>
+          <w:right w:val="single" w:sz="2" w:space="1" w:color="D9D9E3"/>
+        </w:pBdr>
+        <w:tabs>
+          <w:tab w:val="clear" w:pos="709"/>
+          <w:tab w:val="left" w:pos="0" w:leader="none"/>
+        </w:tabs>
+        <w:spacing w:before="0" w:after="0"/>
+        <w:rPr>
+          <w:rFonts w:ascii="NewsGotT" w:hAnsi="NewsGotT" w:eastAsia="Arial Unicode MS" w:cs="Tahoma"/>
+          <w:b w:val="false"/>
+          <w:bCs w:val="false"/>
+          <w:i w:val="false"/>
+          <w:i w:val="false"/>
+          <w:iCs w:val="false"/>
+          <w:color w:val="auto"/>
+          <w:kern w:val="2"/>
+          <w:sz w:val="22"/>
+          <w:szCs w:val="24"/>
+          <w:lang w:val="es-ES" w:eastAsia="en-US" w:bidi="ar-SA"/>
+        </w:rPr>
+      </w:pPr>
+      <w:r>
+        <w:rPr>
+          <w:rFonts w:eastAsia="Arial Unicode MS" w:cs="Tahoma" w:ascii="NewsGotT" w:hAnsi="NewsGotT"/>
+          <w:b w:val="false"/>
+          <w:bCs w:val="false"/>
+          <w:i w:val="false"/>
+          <w:iCs w:val="false"/>
+          <w:color w:val="auto"/>
+          <w:kern w:val="2"/>
+          <w:sz w:val="22"/>
+          <w:szCs w:val="24"/>
+          <w:lang w:val="es-ES" w:eastAsia="en-US" w:bidi="ar-SA"/>
+        </w:rPr>
+        <w:t>Después, nos aparecerá una nueva pantalla donde podremos realizar la reserva, para ello deberemos registrar los datos del evento ( Especificados en la anterior pregunta).</w:t>
+      </w:r>
+    </w:p>
+    <w:p>
+      <w:pPr>
+        <w:pStyle w:val="Cuerpodetexto"/>
+        <w:numPr>
+          <w:ilvl w:val="0"/>
+          <w:numId w:val="9"/>
+        </w:numPr>
+        <w:pBdr>
+          <w:top w:val="single" w:sz="2" w:space="1" w:color="D9D9E3"/>
+          <w:left w:val="single" w:sz="2" w:space="1" w:color="D9D9E3"/>
+          <w:bottom w:val="single" w:sz="2" w:space="1" w:color="D9D9E3"/>
+          <w:right w:val="single" w:sz="2" w:space="1" w:color="D9D9E3"/>
+        </w:pBdr>
+        <w:tabs>
+          <w:tab w:val="clear" w:pos="709"/>
+          <w:tab w:val="left" w:pos="0" w:leader="none"/>
+        </w:tabs>
+        <w:spacing w:before="0" w:after="0"/>
+        <w:rPr>
+          <w:rFonts w:ascii="NewsGotT" w:hAnsi="NewsGotT" w:eastAsia="Arial Unicode MS" w:cs="Tahoma"/>
+          <w:b w:val="false"/>
+          <w:bCs w:val="false"/>
+          <w:i w:val="false"/>
+          <w:i w:val="false"/>
+          <w:iCs w:val="false"/>
+          <w:color w:val="auto"/>
+          <w:kern w:val="2"/>
+          <w:sz w:val="22"/>
+          <w:szCs w:val="24"/>
+          <w:lang w:val="es-ES" w:eastAsia="en-US" w:bidi="ar-SA"/>
+        </w:rPr>
+      </w:pPr>
+      <w:r>
+        <w:rPr>
+          <w:rFonts w:eastAsia="Arial Unicode MS" w:cs="Tahoma" w:ascii="NewsGotT" w:hAnsi="NewsGotT"/>
+          <w:b w:val="false"/>
+          <w:bCs w:val="false"/>
+          <w:i w:val="false"/>
+          <w:iCs w:val="false"/>
+          <w:color w:val="auto"/>
+          <w:kern w:val="2"/>
+          <w:sz w:val="22"/>
+          <w:szCs w:val="24"/>
+          <w:lang w:val="es-ES" w:eastAsia="en-US" w:bidi="ar-SA"/>
+        </w:rPr>
+        <w:t>Finalmente apretar el botón de ‘Acepar’, dando por concluidas la reserva.</w:t>
+      </w:r>
+    </w:p>
+    <w:p>
+      <w:pPr>
+        <w:pStyle w:val="Cuerpodetexto"/>
+        <w:pBdr>
+          <w:top w:val="single" w:sz="2" w:space="1" w:color="D9D9E3"/>
+          <w:left w:val="single" w:sz="2" w:space="1" w:color="D9D9E3"/>
+          <w:bottom w:val="single" w:sz="2" w:space="1" w:color="D9D9E3"/>
+          <w:right w:val="single" w:sz="2" w:space="1" w:color="D9D9E3"/>
+        </w:pBdr>
+        <w:tabs>
+          <w:tab w:val="clear" w:pos="709"/>
+          <w:tab w:val="left" w:pos="0" w:leader="none"/>
+        </w:tabs>
+        <w:spacing w:before="0" w:after="0"/>
+        <w:ind w:left="709" w:hanging="283"/>
+        <w:rPr/>
+      </w:pPr>
+      <w:r>
+        <w:rPr>
+          <w:rFonts w:eastAsia="Arial Unicode MS" w:cs="Tahoma" w:ascii="NewsGotT" w:hAnsi="NewsGotT"/>
+          <w:b w:val="false"/>
+          <w:bCs w:val="false"/>
+          <w:i w:val="false"/>
+          <w:iCs w:val="false"/>
+          <w:color w:val="auto"/>
+          <w:kern w:val="2"/>
+          <w:sz w:val="22"/>
+          <w:szCs w:val="24"/>
+          <w:lang w:val="es-ES" w:eastAsia="en-US" w:bidi="ar-SA"/>
+        </w:rPr>
+        <w:t xml:space="preserve">Una vez realizados estos pasos, podremos dar por terminado el registro de reserva de un nuevo </w:t>
+      </w:r>
+    </w:p>
+    <w:p>
+      <w:pPr>
+        <w:pStyle w:val="Cuerpodetexto"/>
+        <w:pBdr>
+          <w:top w:val="single" w:sz="2" w:space="1" w:color="D9D9E3"/>
+          <w:left w:val="single" w:sz="2" w:space="1" w:color="D9D9E3"/>
+          <w:bottom w:val="single" w:sz="2" w:space="1" w:color="D9D9E3"/>
+          <w:right w:val="single" w:sz="2" w:space="1" w:color="D9D9E3"/>
+        </w:pBdr>
+        <w:tabs>
+          <w:tab w:val="clear" w:pos="709"/>
+          <w:tab w:val="left" w:pos="0" w:leader="none"/>
+        </w:tabs>
+        <w:spacing w:before="0" w:after="0"/>
+        <w:ind w:left="709" w:hanging="283"/>
+        <w:rPr/>
+      </w:pPr>
+      <w:r>
+        <w:rPr>
+          <w:rFonts w:eastAsia="Arial Unicode MS" w:cs="Tahoma" w:ascii="NewsGotT" w:hAnsi="NewsGotT"/>
+          <w:b w:val="false"/>
+          <w:bCs w:val="false"/>
+          <w:i w:val="false"/>
+          <w:iCs w:val="false"/>
+          <w:color w:val="auto"/>
+          <w:kern w:val="2"/>
+          <w:sz w:val="22"/>
+          <w:szCs w:val="24"/>
+          <w:lang w:val="es-ES" w:eastAsia="en-US" w:bidi="ar-SA"/>
+        </w:rPr>
+        <w:t>evento.</w:t>
+      </w:r>
+    </w:p>
+    <w:p>
+      <w:pPr>
+        <w:pStyle w:val="Cuerpodetexto"/>
+        <w:pBdr>
+          <w:top w:val="single" w:sz="2" w:space="1" w:color="D9D9E3"/>
+          <w:left w:val="single" w:sz="2" w:space="1" w:color="D9D9E3"/>
+          <w:bottom w:val="single" w:sz="2" w:space="1" w:color="D9D9E3"/>
+          <w:right w:val="single" w:sz="2" w:space="1" w:color="D9D9E3"/>
+        </w:pBdr>
+        <w:tabs>
+          <w:tab w:val="clear" w:pos="709"/>
+          <w:tab w:val="left" w:pos="0" w:leader="none"/>
+        </w:tabs>
+        <w:spacing w:before="0" w:after="0"/>
+        <w:ind w:left="709" w:hanging="283"/>
+        <w:rPr>
+          <w:b/>
+          <w:bCs/>
+        </w:rPr>
+      </w:pPr>
+      <w:r>
+        <w:rPr/>
+      </w:r>
+    </w:p>
+    <w:p>
+      <w:pPr>
+        <w:pStyle w:val="Cuerpodetexto"/>
         <w:numPr>
           <w:ilvl w:val="0"/>
           <w:numId w:val="3"/>
@@ -5001,39 +6707,220 @@
           <w:b/>
           <w:bCs/>
         </w:rPr>
-        <w:t>¿</w:t>
-      </w:r>
-      <w:r>
-        <w:rPr>
-          <w:b/>
-          <w:bCs/>
-        </w:rPr>
-        <w:t>Cómo puedo hacer que un evento sea un cumpleaños</w:t>
-      </w:r>
-      <w:r>
-        <w:rPr>
-          <w:b/>
-          <w:bCs/>
-        </w:rPr>
-        <w:t>?</w:t>
-      </w:r>
-    </w:p>
-    <w:p>
-      <w:pPr>
-        <w:pStyle w:val="Textbody"/>
-        <w:rPr/>
-      </w:pPr>
-      <w:r>
-        <w:rPr/>
-      </w:r>
-    </w:p>
-    <w:p>
-      <w:pPr>
-        <w:pStyle w:val="Textbody"/>
-        <w:rPr/>
-      </w:pPr>
-      <w:r>
-        <w:rPr/>
+        <w:t>¿Cómo puedo hacer que un evento sea un cumpleaños?</w:t>
+      </w:r>
+    </w:p>
+    <w:p>
+      <w:pPr>
+        <w:pStyle w:val="Cuerpodetexto"/>
+        <w:pBdr>
+          <w:top w:val="single" w:sz="2" w:space="1" w:color="D9D9E3"/>
+          <w:left w:val="single" w:sz="2" w:space="1" w:color="D9D9E3"/>
+          <w:bottom w:val="single" w:sz="2" w:space="1" w:color="D9D9E3"/>
+          <w:right w:val="single" w:sz="2" w:space="1" w:color="D9D9E3"/>
+        </w:pBdr>
+        <w:tabs>
+          <w:tab w:val="clear" w:pos="709"/>
+          <w:tab w:val="left" w:pos="0" w:leader="none"/>
+        </w:tabs>
+        <w:spacing w:before="0" w:after="0"/>
+        <w:ind w:left="709" w:hanging="283"/>
+        <w:rPr>
+          <w:rFonts w:ascii="NewsGotT" w:hAnsi="NewsGotT" w:eastAsia="Arial Unicode MS" w:cs="Tahoma"/>
+          <w:b w:val="false"/>
+          <w:bCs w:val="false"/>
+          <w:i w:val="false"/>
+          <w:i w:val="false"/>
+          <w:iCs w:val="false"/>
+          <w:color w:val="auto"/>
+          <w:kern w:val="2"/>
+          <w:sz w:val="22"/>
+          <w:szCs w:val="24"/>
+          <w:lang w:val="es-ES" w:eastAsia="en-US" w:bidi="ar-SA"/>
+        </w:rPr>
+      </w:pPr>
+      <w:r>
+        <w:rPr>
+          <w:rFonts w:eastAsia="Arial Unicode MS" w:cs="Tahoma" w:ascii="NewsGotT" w:hAnsi="NewsGotT"/>
+          <w:b w:val="false"/>
+          <w:bCs w:val="false"/>
+          <w:i w:val="false"/>
+          <w:iCs w:val="false"/>
+          <w:color w:val="auto"/>
+          <w:kern w:val="2"/>
+          <w:sz w:val="22"/>
+          <w:szCs w:val="24"/>
+          <w:lang w:val="es-ES" w:eastAsia="en-US" w:bidi="ar-SA"/>
+        </w:rPr>
+        <w:t xml:space="preserve">Para hacer que una reserva sea de un evento cumpleaños, deberemos realizar los </w:t>
+      </w:r>
+    </w:p>
+    <w:p>
+      <w:pPr>
+        <w:pStyle w:val="Cuerpodetexto"/>
+        <w:pBdr>
+          <w:top w:val="single" w:sz="2" w:space="1" w:color="D9D9E3"/>
+          <w:left w:val="single" w:sz="2" w:space="1" w:color="D9D9E3"/>
+          <w:bottom w:val="single" w:sz="2" w:space="1" w:color="D9D9E3"/>
+          <w:right w:val="single" w:sz="2" w:space="1" w:color="D9D9E3"/>
+        </w:pBdr>
+        <w:tabs>
+          <w:tab w:val="clear" w:pos="709"/>
+          <w:tab w:val="left" w:pos="0" w:leader="none"/>
+        </w:tabs>
+        <w:spacing w:before="0" w:after="0"/>
+        <w:ind w:left="709" w:hanging="283"/>
+        <w:rPr>
+          <w:rFonts w:ascii="NewsGotT" w:hAnsi="NewsGotT" w:eastAsia="Arial Unicode MS" w:cs="Tahoma"/>
+          <w:b w:val="false"/>
+          <w:bCs w:val="false"/>
+          <w:i w:val="false"/>
+          <w:i w:val="false"/>
+          <w:iCs w:val="false"/>
+          <w:color w:val="auto"/>
+          <w:kern w:val="2"/>
+          <w:sz w:val="22"/>
+          <w:szCs w:val="24"/>
+          <w:lang w:val="es-ES" w:eastAsia="en-US" w:bidi="ar-SA"/>
+        </w:rPr>
+      </w:pPr>
+      <w:r>
+        <w:rPr>
+          <w:rFonts w:eastAsia="Arial Unicode MS" w:cs="Tahoma" w:ascii="NewsGotT" w:hAnsi="NewsGotT"/>
+          <w:b w:val="false"/>
+          <w:bCs w:val="false"/>
+          <w:i w:val="false"/>
+          <w:iCs w:val="false"/>
+          <w:color w:val="auto"/>
+          <w:kern w:val="2"/>
+          <w:sz w:val="22"/>
+          <w:szCs w:val="24"/>
+          <w:lang w:val="es-ES" w:eastAsia="en-US" w:bidi="ar-SA"/>
+        </w:rPr>
+        <w:t xml:space="preserve">pasos ya especificados en la anterior pregunta, pero en el paso 5, entre los datos que </w:t>
+      </w:r>
+    </w:p>
+    <w:p>
+      <w:pPr>
+        <w:pStyle w:val="Cuerpodetexto"/>
+        <w:pBdr>
+          <w:top w:val="single" w:sz="2" w:space="1" w:color="D9D9E3"/>
+          <w:left w:val="single" w:sz="2" w:space="1" w:color="D9D9E3"/>
+          <w:bottom w:val="single" w:sz="2" w:space="1" w:color="D9D9E3"/>
+          <w:right w:val="single" w:sz="2" w:space="1" w:color="D9D9E3"/>
+        </w:pBdr>
+        <w:tabs>
+          <w:tab w:val="clear" w:pos="709"/>
+          <w:tab w:val="left" w:pos="0" w:leader="none"/>
+        </w:tabs>
+        <w:spacing w:before="0" w:after="0"/>
+        <w:ind w:left="709" w:hanging="283"/>
+        <w:rPr>
+          <w:rFonts w:ascii="NewsGotT" w:hAnsi="NewsGotT" w:eastAsia="Arial Unicode MS" w:cs="Tahoma"/>
+          <w:b w:val="false"/>
+          <w:bCs w:val="false"/>
+          <w:i w:val="false"/>
+          <w:i w:val="false"/>
+          <w:iCs w:val="false"/>
+          <w:color w:val="auto"/>
+          <w:kern w:val="2"/>
+          <w:sz w:val="22"/>
+          <w:szCs w:val="24"/>
+          <w:lang w:val="es-ES" w:eastAsia="en-US" w:bidi="ar-SA"/>
+        </w:rPr>
+      </w:pPr>
+      <w:r>
+        <w:rPr>
+          <w:rFonts w:eastAsia="Arial Unicode MS" w:cs="Tahoma" w:ascii="NewsGotT" w:hAnsi="NewsGotT"/>
+          <w:b w:val="false"/>
+          <w:bCs w:val="false"/>
+          <w:i w:val="false"/>
+          <w:iCs w:val="false"/>
+          <w:color w:val="auto"/>
+          <w:kern w:val="2"/>
+          <w:sz w:val="22"/>
+          <w:szCs w:val="24"/>
+          <w:lang w:val="es-ES" w:eastAsia="en-US" w:bidi="ar-SA"/>
+        </w:rPr>
+        <w:t xml:space="preserve">deberemos ingresar, deberemos seleccionar la opción de cumpleaños, siendo un </w:t>
+      </w:r>
+    </w:p>
+    <w:p>
+      <w:pPr>
+        <w:pStyle w:val="Cuerpodetexto"/>
+        <w:pBdr>
+          <w:top w:val="single" w:sz="2" w:space="1" w:color="D9D9E3"/>
+          <w:left w:val="single" w:sz="2" w:space="1" w:color="D9D9E3"/>
+          <w:bottom w:val="single" w:sz="2" w:space="1" w:color="D9D9E3"/>
+          <w:right w:val="single" w:sz="2" w:space="1" w:color="D9D9E3"/>
+        </w:pBdr>
+        <w:tabs>
+          <w:tab w:val="clear" w:pos="709"/>
+          <w:tab w:val="left" w:pos="0" w:leader="none"/>
+        </w:tabs>
+        <w:spacing w:before="0" w:after="0"/>
+        <w:ind w:left="709" w:hanging="283"/>
+        <w:rPr>
+          <w:rFonts w:ascii="NewsGotT" w:hAnsi="NewsGotT" w:eastAsia="Arial Unicode MS" w:cs="Tahoma"/>
+          <w:b w:val="false"/>
+          <w:bCs w:val="false"/>
+          <w:i w:val="false"/>
+          <w:i w:val="false"/>
+          <w:iCs w:val="false"/>
+          <w:color w:val="auto"/>
+          <w:kern w:val="2"/>
+          <w:sz w:val="22"/>
+          <w:szCs w:val="24"/>
+          <w:lang w:val="es-ES" w:eastAsia="en-US" w:bidi="ar-SA"/>
+        </w:rPr>
+      </w:pPr>
+      <w:r>
+        <w:rPr>
+          <w:rFonts w:eastAsia="Arial Unicode MS" w:cs="Tahoma" w:ascii="NewsGotT" w:hAnsi="NewsGotT"/>
+          <w:b w:val="false"/>
+          <w:bCs w:val="false"/>
+          <w:i w:val="false"/>
+          <w:iCs w:val="false"/>
+          <w:color w:val="auto"/>
+          <w:kern w:val="2"/>
+          <w:sz w:val="22"/>
+          <w:szCs w:val="24"/>
+          <w:lang w:val="es-ES" w:eastAsia="en-US" w:bidi="ar-SA"/>
+        </w:rPr>
+        <w:t xml:space="preserve">cuadradito en el ultimo dato a ingresar. Estaremos asegurado de que se selecciono </w:t>
+      </w:r>
+    </w:p>
+    <w:p>
+      <w:pPr>
+        <w:pStyle w:val="Cuerpodetexto"/>
+        <w:pBdr>
+          <w:top w:val="single" w:sz="2" w:space="1" w:color="D9D9E3"/>
+          <w:left w:val="single" w:sz="2" w:space="1" w:color="D9D9E3"/>
+          <w:bottom w:val="single" w:sz="2" w:space="1" w:color="D9D9E3"/>
+          <w:right w:val="single" w:sz="2" w:space="1" w:color="D9D9E3"/>
+        </w:pBdr>
+        <w:tabs>
+          <w:tab w:val="clear" w:pos="709"/>
+          <w:tab w:val="left" w:pos="0" w:leader="none"/>
+        </w:tabs>
+        <w:spacing w:before="0" w:after="0"/>
+        <w:ind w:left="709" w:hanging="283"/>
+        <w:rPr/>
+      </w:pPr>
+      <w:r>
+        <w:rPr>
+          <w:rFonts w:eastAsia="Arial Unicode MS" w:cs="Tahoma" w:ascii="NewsGotT" w:hAnsi="NewsGotT"/>
+          <w:b w:val="false"/>
+          <w:bCs w:val="false"/>
+          <w:i w:val="false"/>
+          <w:iCs w:val="false"/>
+          <w:color w:val="auto"/>
+          <w:kern w:val="2"/>
+          <w:sz w:val="22"/>
+          <w:szCs w:val="24"/>
+          <w:lang w:val="es-ES" w:eastAsia="en-US" w:bidi="ar-SA"/>
+        </w:rPr>
+        <w:t>esta opción debido a que estará marcado este cuadradito.</w:t>
       </w:r>
     </w:p>
     <w:p>
@@ -6011,7 +7898,7 @@
     </w:r>
     <w:r>
       <w:rPr/>
-      <w:t>16</w:t>
+      <w:t>17</w:t>
     </w:r>
     <w:r>
       <w:rPr/>
@@ -6035,7 +7922,7 @@
     </w:r>
     <w:r>
       <w:rPr/>
-      <w:t>16</w:t>
+      <w:t>17</w:t>
     </w:r>
     <w:r>
       <w:rPr/>
@@ -6072,8 +7959,8 @@
     </w:tblPr>
     <w:tblGrid>
       <w:gridCol w:w="1389"/>
-      <w:gridCol w:w="4687"/>
-      <w:gridCol w:w="2932"/>
+      <w:gridCol w:w="4686"/>
+      <w:gridCol w:w="2933"/>
     </w:tblGrid>
     <w:tr>
       <w:trPr>
@@ -6109,7 +7996,7 @@
       </w:tc>
       <w:tc>
         <w:tcPr>
-          <w:tcW w:w="4687" w:type="dxa"/>
+          <w:tcW w:w="4686" w:type="dxa"/>
           <w:tcBorders>
             <w:top w:val="single" w:sz="4" w:space="0" w:color="808080"/>
             <w:left w:val="single" w:sz="4" w:space="0" w:color="808080"/>
@@ -6209,7 +8096,7 @@
       </w:tc>
       <w:tc>
         <w:tcPr>
-          <w:tcW w:w="2932" w:type="dxa"/>
+          <w:tcW w:w="2933" w:type="dxa"/>
           <w:tcBorders>
             <w:top w:val="single" w:sz="4" w:space="0" w:color="808080"/>
             <w:left w:val="single" w:sz="4" w:space="0" w:color="808080"/>
@@ -6534,7 +8421,10 @@
         </w:tabs>
         <w:ind w:left="709" w:hanging="283"/>
       </w:pPr>
-      <w:rPr/>
+      <w:rPr>
+        <w:b/>
+        <w:bCs/>
+      </w:rPr>
     </w:lvl>
     <w:lvl w:ilvl="1">
       <w:start w:val="1"/>
@@ -7187,6 +9077,381 @@
       <w:rPr>
         <w:rFonts w:ascii="OpenSymbol" w:hAnsi="OpenSymbol" w:cs="OpenSymbol" w:hint="default"/>
       </w:rPr>
+    </w:lvl>
+  </w:abstractNum>
+  <w:abstractNum w:abstractNumId="8">
+    <w:lvl w:ilvl="0">
+      <w:start w:val="1"/>
+      <w:numFmt w:val="bullet"/>
+      <w:lvlText w:val=""/>
+      <w:lvlJc w:val="left"/>
+      <w:pPr>
+        <w:tabs>
+          <w:tab w:val="num" w:pos="1146"/>
+        </w:tabs>
+        <w:ind w:left="1146" w:hanging="360"/>
+      </w:pPr>
+      <w:rPr>
+        <w:rFonts w:ascii="Symbol" w:hAnsi="Symbol" w:cs="Symbol" w:hint="default"/>
+      </w:rPr>
+    </w:lvl>
+    <w:lvl w:ilvl="1">
+      <w:start w:val="1"/>
+      <w:numFmt w:val="bullet"/>
+      <w:lvlText w:val="◦"/>
+      <w:lvlJc w:val="left"/>
+      <w:pPr>
+        <w:tabs>
+          <w:tab w:val="num" w:pos="1506"/>
+        </w:tabs>
+        <w:ind w:left="1506" w:hanging="360"/>
+      </w:pPr>
+      <w:rPr>
+        <w:rFonts w:ascii="OpenSymbol" w:hAnsi="OpenSymbol" w:cs="OpenSymbol" w:hint="default"/>
+      </w:rPr>
+    </w:lvl>
+    <w:lvl w:ilvl="2">
+      <w:start w:val="1"/>
+      <w:numFmt w:val="bullet"/>
+      <w:lvlText w:val="▪"/>
+      <w:lvlJc w:val="left"/>
+      <w:pPr>
+        <w:tabs>
+          <w:tab w:val="num" w:pos="1866"/>
+        </w:tabs>
+        <w:ind w:left="1866" w:hanging="360"/>
+      </w:pPr>
+      <w:rPr>
+        <w:rFonts w:ascii="OpenSymbol" w:hAnsi="OpenSymbol" w:cs="OpenSymbol" w:hint="default"/>
+      </w:rPr>
+    </w:lvl>
+    <w:lvl w:ilvl="3">
+      <w:start w:val="1"/>
+      <w:numFmt w:val="bullet"/>
+      <w:lvlText w:val=""/>
+      <w:lvlJc w:val="left"/>
+      <w:pPr>
+        <w:tabs>
+          <w:tab w:val="num" w:pos="2226"/>
+        </w:tabs>
+        <w:ind w:left="2226" w:hanging="360"/>
+      </w:pPr>
+      <w:rPr>
+        <w:rFonts w:ascii="Symbol" w:hAnsi="Symbol" w:cs="Symbol" w:hint="default"/>
+      </w:rPr>
+    </w:lvl>
+    <w:lvl w:ilvl="4">
+      <w:start w:val="1"/>
+      <w:numFmt w:val="bullet"/>
+      <w:lvlText w:val="◦"/>
+      <w:lvlJc w:val="left"/>
+      <w:pPr>
+        <w:tabs>
+          <w:tab w:val="num" w:pos="2586"/>
+        </w:tabs>
+        <w:ind w:left="2586" w:hanging="360"/>
+      </w:pPr>
+      <w:rPr>
+        <w:rFonts w:ascii="OpenSymbol" w:hAnsi="OpenSymbol" w:cs="OpenSymbol" w:hint="default"/>
+      </w:rPr>
+    </w:lvl>
+    <w:lvl w:ilvl="5">
+      <w:start w:val="1"/>
+      <w:numFmt w:val="bullet"/>
+      <w:lvlText w:val="▪"/>
+      <w:lvlJc w:val="left"/>
+      <w:pPr>
+        <w:tabs>
+          <w:tab w:val="num" w:pos="2946"/>
+        </w:tabs>
+        <w:ind w:left="2946" w:hanging="360"/>
+      </w:pPr>
+      <w:rPr>
+        <w:rFonts w:ascii="OpenSymbol" w:hAnsi="OpenSymbol" w:cs="OpenSymbol" w:hint="default"/>
+      </w:rPr>
+    </w:lvl>
+    <w:lvl w:ilvl="6">
+      <w:start w:val="1"/>
+      <w:numFmt w:val="bullet"/>
+      <w:lvlText w:val=""/>
+      <w:lvlJc w:val="left"/>
+      <w:pPr>
+        <w:tabs>
+          <w:tab w:val="num" w:pos="3306"/>
+        </w:tabs>
+        <w:ind w:left="3306" w:hanging="360"/>
+      </w:pPr>
+      <w:rPr>
+        <w:rFonts w:ascii="Symbol" w:hAnsi="Symbol" w:cs="Symbol" w:hint="default"/>
+      </w:rPr>
+    </w:lvl>
+    <w:lvl w:ilvl="7">
+      <w:start w:val="1"/>
+      <w:numFmt w:val="bullet"/>
+      <w:lvlText w:val="◦"/>
+      <w:lvlJc w:val="left"/>
+      <w:pPr>
+        <w:tabs>
+          <w:tab w:val="num" w:pos="3666"/>
+        </w:tabs>
+        <w:ind w:left="3666" w:hanging="360"/>
+      </w:pPr>
+      <w:rPr>
+        <w:rFonts w:ascii="OpenSymbol" w:hAnsi="OpenSymbol" w:cs="OpenSymbol" w:hint="default"/>
+      </w:rPr>
+    </w:lvl>
+    <w:lvl w:ilvl="8">
+      <w:start w:val="1"/>
+      <w:numFmt w:val="bullet"/>
+      <w:lvlText w:val="▪"/>
+      <w:lvlJc w:val="left"/>
+      <w:pPr>
+        <w:tabs>
+          <w:tab w:val="num" w:pos="4026"/>
+        </w:tabs>
+        <w:ind w:left="4026" w:hanging="360"/>
+      </w:pPr>
+      <w:rPr>
+        <w:rFonts w:ascii="OpenSymbol" w:hAnsi="OpenSymbol" w:cs="OpenSymbol" w:hint="default"/>
+      </w:rPr>
+    </w:lvl>
+  </w:abstractNum>
+  <w:abstractNum w:abstractNumId="9">
+    <w:lvl w:ilvl="0">
+      <w:start w:val="1"/>
+      <w:numFmt w:val="decimal"/>
+      <w:lvlText w:val="%1."/>
+      <w:lvlJc w:val="left"/>
+      <w:pPr>
+        <w:tabs>
+          <w:tab w:val="num" w:pos="1146"/>
+        </w:tabs>
+        <w:ind w:left="1146" w:hanging="360"/>
+      </w:pPr>
+      <w:rPr/>
+    </w:lvl>
+    <w:lvl w:ilvl="1">
+      <w:start w:val="1"/>
+      <w:numFmt w:val="decimal"/>
+      <w:lvlText w:val="%2."/>
+      <w:lvlJc w:val="left"/>
+      <w:pPr>
+        <w:tabs>
+          <w:tab w:val="num" w:pos="1506"/>
+        </w:tabs>
+        <w:ind w:left="1506" w:hanging="360"/>
+      </w:pPr>
+      <w:rPr/>
+    </w:lvl>
+    <w:lvl w:ilvl="2">
+      <w:start w:val="1"/>
+      <w:numFmt w:val="decimal"/>
+      <w:lvlText w:val="%3."/>
+      <w:lvlJc w:val="left"/>
+      <w:pPr>
+        <w:tabs>
+          <w:tab w:val="num" w:pos="1866"/>
+        </w:tabs>
+        <w:ind w:left="1866" w:hanging="360"/>
+      </w:pPr>
+      <w:rPr/>
+    </w:lvl>
+    <w:lvl w:ilvl="3">
+      <w:start w:val="1"/>
+      <w:numFmt w:val="decimal"/>
+      <w:lvlText w:val="%4."/>
+      <w:lvlJc w:val="left"/>
+      <w:pPr>
+        <w:tabs>
+          <w:tab w:val="num" w:pos="2226"/>
+        </w:tabs>
+        <w:ind w:left="2226" w:hanging="360"/>
+      </w:pPr>
+      <w:rPr/>
+    </w:lvl>
+    <w:lvl w:ilvl="4">
+      <w:start w:val="1"/>
+      <w:numFmt w:val="decimal"/>
+      <w:lvlText w:val="%5."/>
+      <w:lvlJc w:val="left"/>
+      <w:pPr>
+        <w:tabs>
+          <w:tab w:val="num" w:pos="2586"/>
+        </w:tabs>
+        <w:ind w:left="2586" w:hanging="360"/>
+      </w:pPr>
+      <w:rPr/>
+    </w:lvl>
+    <w:lvl w:ilvl="5">
+      <w:start w:val="1"/>
+      <w:numFmt w:val="decimal"/>
+      <w:lvlText w:val="%6."/>
+      <w:lvlJc w:val="left"/>
+      <w:pPr>
+        <w:tabs>
+          <w:tab w:val="num" w:pos="2946"/>
+        </w:tabs>
+        <w:ind w:left="2946" w:hanging="360"/>
+      </w:pPr>
+      <w:rPr/>
+    </w:lvl>
+    <w:lvl w:ilvl="6">
+      <w:start w:val="1"/>
+      <w:numFmt w:val="decimal"/>
+      <w:lvlText w:val="%7."/>
+      <w:lvlJc w:val="left"/>
+      <w:pPr>
+        <w:tabs>
+          <w:tab w:val="num" w:pos="3306"/>
+        </w:tabs>
+        <w:ind w:left="3306" w:hanging="360"/>
+      </w:pPr>
+      <w:rPr/>
+    </w:lvl>
+    <w:lvl w:ilvl="7">
+      <w:start w:val="1"/>
+      <w:numFmt w:val="decimal"/>
+      <w:lvlText w:val="%8."/>
+      <w:lvlJc w:val="left"/>
+      <w:pPr>
+        <w:tabs>
+          <w:tab w:val="num" w:pos="3666"/>
+        </w:tabs>
+        <w:ind w:left="3666" w:hanging="360"/>
+      </w:pPr>
+      <w:rPr/>
+    </w:lvl>
+    <w:lvl w:ilvl="8">
+      <w:start w:val="1"/>
+      <w:numFmt w:val="decimal"/>
+      <w:lvlText w:val="%9."/>
+      <w:lvlJc w:val="left"/>
+      <w:pPr>
+        <w:tabs>
+          <w:tab w:val="num" w:pos="4026"/>
+        </w:tabs>
+        <w:ind w:left="4026" w:hanging="360"/>
+      </w:pPr>
+      <w:rPr/>
+    </w:lvl>
+  </w:abstractNum>
+  <w:abstractNum w:abstractNumId="10">
+    <w:lvl w:ilvl="0">
+      <w:start w:val="1"/>
+      <w:numFmt w:val="none"/>
+      <w:suff w:val="nothing"/>
+      <w:lvlText w:val=""/>
+      <w:lvlJc w:val="left"/>
+      <w:pPr>
+        <w:tabs>
+          <w:tab w:val="num" w:pos="0"/>
+        </w:tabs>
+        <w:ind w:left="0" w:hanging="0"/>
+      </w:pPr>
+    </w:lvl>
+    <w:lvl w:ilvl="1">
+      <w:start w:val="1"/>
+      <w:numFmt w:val="none"/>
+      <w:suff w:val="nothing"/>
+      <w:lvlText w:val=""/>
+      <w:lvlJc w:val="left"/>
+      <w:pPr>
+        <w:tabs>
+          <w:tab w:val="num" w:pos="0"/>
+        </w:tabs>
+        <w:ind w:left="0" w:hanging="0"/>
+      </w:pPr>
+    </w:lvl>
+    <w:lvl w:ilvl="2">
+      <w:start w:val="1"/>
+      <w:numFmt w:val="none"/>
+      <w:suff w:val="nothing"/>
+      <w:lvlText w:val=""/>
+      <w:lvlJc w:val="left"/>
+      <w:pPr>
+        <w:tabs>
+          <w:tab w:val="num" w:pos="0"/>
+        </w:tabs>
+        <w:ind w:left="0" w:hanging="0"/>
+      </w:pPr>
+    </w:lvl>
+    <w:lvl w:ilvl="3">
+      <w:start w:val="1"/>
+      <w:numFmt w:val="none"/>
+      <w:suff w:val="nothing"/>
+      <w:lvlText w:val=""/>
+      <w:lvlJc w:val="left"/>
+      <w:pPr>
+        <w:tabs>
+          <w:tab w:val="num" w:pos="0"/>
+        </w:tabs>
+        <w:ind w:left="0" w:hanging="0"/>
+      </w:pPr>
+    </w:lvl>
+    <w:lvl w:ilvl="4">
+      <w:start w:val="1"/>
+      <w:numFmt w:val="none"/>
+      <w:suff w:val="nothing"/>
+      <w:lvlText w:val=""/>
+      <w:lvlJc w:val="left"/>
+      <w:pPr>
+        <w:tabs>
+          <w:tab w:val="num" w:pos="0"/>
+        </w:tabs>
+        <w:ind w:left="0" w:hanging="0"/>
+      </w:pPr>
+    </w:lvl>
+    <w:lvl w:ilvl="5">
+      <w:start w:val="1"/>
+      <w:numFmt w:val="none"/>
+      <w:suff w:val="nothing"/>
+      <w:lvlText w:val=""/>
+      <w:lvlJc w:val="left"/>
+      <w:pPr>
+        <w:tabs>
+          <w:tab w:val="num" w:pos="0"/>
+        </w:tabs>
+        <w:ind w:left="0" w:hanging="0"/>
+      </w:pPr>
+    </w:lvl>
+    <w:lvl w:ilvl="6">
+      <w:start w:val="1"/>
+      <w:numFmt w:val="none"/>
+      <w:suff w:val="nothing"/>
+      <w:lvlText w:val=""/>
+      <w:lvlJc w:val="left"/>
+      <w:pPr>
+        <w:tabs>
+          <w:tab w:val="num" w:pos="0"/>
+        </w:tabs>
+        <w:ind w:left="0" w:hanging="0"/>
+      </w:pPr>
+    </w:lvl>
+    <w:lvl w:ilvl="7">
+      <w:start w:val="1"/>
+      <w:numFmt w:val="none"/>
+      <w:suff w:val="nothing"/>
+      <w:lvlText w:val=""/>
+      <w:lvlJc w:val="left"/>
+      <w:pPr>
+        <w:tabs>
+          <w:tab w:val="num" w:pos="0"/>
+        </w:tabs>
+        <w:ind w:left="0" w:hanging="0"/>
+      </w:pPr>
+    </w:lvl>
+    <w:lvl w:ilvl="8">
+      <w:start w:val="1"/>
+      <w:numFmt w:val="none"/>
+      <w:suff w:val="nothing"/>
+      <w:lvlText w:val=""/>
+      <w:lvlJc w:val="left"/>
+      <w:pPr>
+        <w:tabs>
+          <w:tab w:val="num" w:pos="0"/>
+        </w:tabs>
+        <w:ind w:left="0" w:hanging="0"/>
+      </w:pPr>
     </w:lvl>
   </w:abstractNum>
   <w:num w:numId="1">
@@ -7209,6 +9474,15 @@
   </w:num>
   <w:num w:numId="7">
     <w:abstractNumId w:val="7"/>
+  </w:num>
+  <w:num w:numId="8">
+    <w:abstractNumId w:val="8"/>
+  </w:num>
+  <w:num w:numId="9">
+    <w:abstractNumId w:val="9"/>
+  </w:num>
+  <w:num w:numId="10">
+    <w:abstractNumId w:val="10"/>
   </w:num>
 </w:numbering>
 </file>

</xml_diff>

<commit_message>
Agragacion de datos en el Manual de usuario
Estaria bien revisarlo debido a que esta hecho en Libre Office
</commit_message>
<xml_diff>
--- a/3ra Evaluación/Manual de usuario/PROY__Manual_Usuario.docx
+++ b/3ra Evaluación/Manual de usuario/PROY__Manual_Usuario.docx
@@ -176,7 +176,7 @@
     </w:p>
     <w:p>
       <w:pPr>
-        <w:pStyle w:val="Ttulo1"/>
+        <w:pStyle w:val="Ttulo12"/>
         <w:rPr/>
       </w:pPr>
       <w:r>
@@ -3134,7 +3134,7 @@
           <w:lang w:val="es-ES" w:eastAsia="en-US" w:bidi="ar-SA"/>
         </w:rPr>
         <w:drawing>
-          <wp:anchor behindDoc="0" distT="0" distB="0" distL="0" distR="0" simplePos="0" locked="0" layoutInCell="0" allowOverlap="1" relativeHeight="13">
+          <wp:anchor behindDoc="0" distT="0" distB="0" distL="0" distR="0" simplePos="0" locked="0" layoutInCell="0" allowOverlap="1" relativeHeight="11">
             <wp:simplePos x="0" y="0"/>
             <wp:positionH relativeFrom="column">
               <wp:align>center</wp:align>
@@ -3384,7 +3384,7 @@
       </w:pPr>
       <w:r>
         <w:drawing>
-          <wp:anchor behindDoc="0" distT="0" distB="0" distL="0" distR="0" simplePos="0" locked="0" layoutInCell="0" allowOverlap="1" relativeHeight="15">
+          <wp:anchor behindDoc="0" distT="0" distB="0" distL="0" distR="0" simplePos="0" locked="0" layoutInCell="0" allowOverlap="1" relativeHeight="13">
             <wp:simplePos x="0" y="0"/>
             <wp:positionH relativeFrom="column">
               <wp:align>center</wp:align>
@@ -3598,7 +3598,7 @@
       </w:pPr>
       <w:r>
         <w:drawing>
-          <wp:anchor behindDoc="0" distT="0" distB="0" distL="0" distR="0" simplePos="0" locked="0" layoutInCell="0" allowOverlap="1" relativeHeight="16">
+          <wp:anchor behindDoc="0" distT="0" distB="0" distL="0" distR="0" simplePos="0" locked="0" layoutInCell="0" allowOverlap="1" relativeHeight="14">
             <wp:simplePos x="0" y="0"/>
             <wp:positionH relativeFrom="column">
               <wp:align>center</wp:align>
@@ -3756,7 +3756,7 @@
       <w:r>
         <w:rPr/>
         <w:drawing>
-          <wp:anchor behindDoc="0" distT="0" distB="0" distL="0" distR="0" simplePos="0" locked="0" layoutInCell="0" allowOverlap="1" relativeHeight="17">
+          <wp:anchor behindDoc="0" distT="0" distB="0" distL="0" distR="0" simplePos="0" locked="0" layoutInCell="0" allowOverlap="1" relativeHeight="15">
             <wp:simplePos x="0" y="0"/>
             <wp:positionH relativeFrom="column">
               <wp:align>center</wp:align>
@@ -4059,7 +4059,7 @@
       </w:pPr>
       <w:r>
         <w:drawing>
-          <wp:anchor behindDoc="0" distT="0" distB="0" distL="0" distR="0" simplePos="0" locked="0" layoutInCell="0" allowOverlap="1" relativeHeight="18">
+          <wp:anchor behindDoc="0" distT="0" distB="0" distL="0" distR="0" simplePos="0" locked="0" layoutInCell="0" allowOverlap="1" relativeHeight="16">
             <wp:simplePos x="0" y="0"/>
             <wp:positionH relativeFrom="column">
               <wp:align>center</wp:align>
@@ -4167,7 +4167,7 @@
       </w:r>
       <w:r>
         <w:drawing>
-          <wp:anchor behindDoc="0" distT="0" distB="0" distL="0" distR="0" simplePos="0" locked="0" layoutInCell="0" allowOverlap="1" relativeHeight="12">
+          <wp:anchor behindDoc="0" distT="0" distB="0" distL="0" distR="0" simplePos="0" locked="0" layoutInCell="0" allowOverlap="1" relativeHeight="10">
             <wp:simplePos x="0" y="0"/>
             <wp:positionH relativeFrom="column">
               <wp:align>center</wp:align>
@@ -4219,7 +4219,15 @@
       </w:r>
       <w:r>
         <w:rPr/>
-        <w:t>este error el cual sucede al no haberse podido conectar con la base de datos adecuadamente al ejecutar el programa. Se recomienda que revisar si el sistema accedió correctamente a la red y al SGBD.</w:t>
+        <w:t xml:space="preserve">este error el cual sucede al no haberse podido conectar con la base de datos adecuadamente al ejecutar el programa. Se recomienda que revisar si el sistema accedió correctamente a la red y a </w:t>
+      </w:r>
+      <w:r>
+        <w:rPr/>
+        <w:t>la base de datos</w:t>
+      </w:r>
+      <w:r>
+        <w:rPr/>
+        <w:t>.</w:t>
       </w:r>
     </w:p>
     <w:p>
@@ -4251,7 +4259,7 @@
       </w:r>
       <w:r>
         <w:drawing>
-          <wp:anchor behindDoc="0" distT="0" distB="0" distL="0" distR="0" simplePos="0" locked="0" layoutInCell="0" allowOverlap="1" relativeHeight="14">
+          <wp:anchor behindDoc="0" distT="0" distB="0" distL="0" distR="0" simplePos="0" locked="0" layoutInCell="0" allowOverlap="1" relativeHeight="12">
             <wp:simplePos x="0" y="0"/>
             <wp:positionH relativeFrom="column">
               <wp:align>center</wp:align>
@@ -4323,7 +4331,7 @@
       </w:pPr>
       <w:r>
         <w:drawing>
-          <wp:anchor behindDoc="0" distT="0" distB="0" distL="0" distR="0" simplePos="0" locked="0" layoutInCell="0" allowOverlap="1" relativeHeight="19">
+          <wp:anchor behindDoc="0" distT="0" distB="0" distL="0" distR="0" simplePos="0" locked="0" layoutInCell="0" allowOverlap="1" relativeHeight="17">
             <wp:simplePos x="0" y="0"/>
             <wp:positionH relativeFrom="column">
               <wp:align>center</wp:align>
@@ -4439,7 +4447,7 @@
       </w:r>
       <w:r>
         <w:drawing>
-          <wp:anchor behindDoc="0" distT="0" distB="0" distL="0" distR="0" simplePos="0" locked="0" layoutInCell="0" allowOverlap="1" relativeHeight="20">
+          <wp:anchor behindDoc="0" distT="0" distB="0" distL="0" distR="0" simplePos="0" locked="0" layoutInCell="0" allowOverlap="1" relativeHeight="18">
             <wp:simplePos x="0" y="0"/>
             <wp:positionH relativeFrom="column">
               <wp:align>center</wp:align>
@@ -4529,7 +4537,7 @@
       </w:r>
       <w:r>
         <w:drawing>
-          <wp:anchor behindDoc="0" distT="0" distB="0" distL="0" distR="0" simplePos="0" locked="0" layoutInCell="0" allowOverlap="1" relativeHeight="21">
+          <wp:anchor behindDoc="0" distT="0" distB="0" distL="0" distR="0" simplePos="0" locked="0" layoutInCell="0" allowOverlap="1" relativeHeight="19">
             <wp:simplePos x="0" y="0"/>
             <wp:positionH relativeFrom="column">
               <wp:align>center</wp:align>
@@ -4620,7 +4628,7 @@
           <w:lang w:val="es-ES" w:eastAsia="en-US" w:bidi="ar-SA"/>
         </w:rPr>
         <w:drawing>
-          <wp:anchor behindDoc="0" distT="0" distB="0" distL="0" distR="0" simplePos="0" locked="0" layoutInCell="0" allowOverlap="1" relativeHeight="22">
+          <wp:anchor behindDoc="0" distT="0" distB="0" distL="0" distR="0" simplePos="0" locked="0" layoutInCell="0" allowOverlap="1" relativeHeight="20">
             <wp:simplePos x="0" y="0"/>
             <wp:positionH relativeFrom="column">
               <wp:posOffset>1724660</wp:posOffset>
@@ -4750,11 +4758,7 @@
       <w:bookmarkEnd w:id="11"/>
       <w:r>
         <w:rPr/>
-        <w:t xml:space="preserve">FAQ </w:t>
-      </w:r>
-      <w:r>
-        <w:rPr/>
-        <w:t>(Frecuences Answers Questions o Preguntas y respuestas frecuentes)</w:t>
+        <w:t>FAQ (Frecuences Answers Questions o Preguntas y respuestas frecuentes)</w:t>
       </w:r>
     </w:p>
     <w:p>
@@ -4783,21 +4787,7 @@
           <w:b/>
           <w:bCs/>
         </w:rPr>
-        <w:t xml:space="preserve">¿Qué información se requiere para crear una cuenta nueva </w:t>
-      </w:r>
-      <w:r>
-        <w:rPr>
-          <w:b/>
-          <w:bCs/>
-        </w:rPr>
-        <w:t>de administrador</w:t>
-      </w:r>
-      <w:r>
-        <w:rPr>
-          <w:b/>
-          <w:bCs/>
-        </w:rPr>
-        <w:t>?</w:t>
+        <w:t>¿Qué información se requiere para crear una cuenta nueva de administrador?</w:t>
       </w:r>
     </w:p>
     <w:p>
@@ -5601,21 +5591,7 @@
           <w:b/>
           <w:bCs/>
         </w:rPr>
-        <w:t>¿C</w:t>
-      </w:r>
-      <w:r>
-        <w:rPr>
-          <w:b/>
-          <w:bCs/>
-        </w:rPr>
-        <w:t>omo puedo ingresar con mi cuenta en la aplicación</w:t>
-      </w:r>
-      <w:r>
-        <w:rPr>
-          <w:b/>
-          <w:bCs/>
-        </w:rPr>
-        <w:t>?</w:t>
+        <w:t>¿Como puedo ingresar con mi cuenta en la aplicación?</w:t>
       </w:r>
     </w:p>
     <w:p>
@@ -5667,7 +5643,10 @@
         </w:rPr>
       </w:pPr>
       <w:r>
-        <w:rPr/>
+        <w:rPr>
+          <w:b/>
+          <w:bCs/>
+        </w:rPr>
       </w:r>
     </w:p>
     <w:p>
@@ -6226,7 +6205,10 @@
         </w:rPr>
       </w:pPr>
       <w:r>
-        <w:rPr/>
+        <w:rPr>
+          <w:b/>
+          <w:bCs/>
+        </w:rPr>
       </w:r>
     </w:p>
     <w:p>
@@ -6678,7 +6660,10 @@
         </w:rPr>
       </w:pPr>
       <w:r>
-        <w:rPr/>
+        <w:rPr>
+          <w:b/>
+          <w:bCs/>
+        </w:rPr>
       </w:r>
     </w:p>
     <w:p>
@@ -7094,133 +7079,6 @@
       <w:r>
         <w:rPr/>
         <w:t>GLOSARIO</w:t>
-      </w:r>
-    </w:p>
-    <w:p>
-      <w:pPr>
-        <w:pStyle w:val="Textbody"/>
-        <w:rPr/>
-      </w:pPr>
-      <w:r>
-        <w:rPr/>
-        <w:t>&lt;Introduzca contenido y borre cuadro&gt;</w:t>
-      </w:r>
-    </w:p>
-    <w:p>
-      <w:pPr>
-        <w:pStyle w:val="Standard"/>
-        <w:jc w:val="both"/>
-        <w:rPr/>
-      </w:pPr>
-      <w:r>
-        <w:rPr/>
-        <mc:AlternateContent>
-          <mc:Choice Requires="wps">
-            <w:drawing>
-              <wp:inline distT="0" distB="0" distL="0" distR="0" wp14:anchorId="2E1AFAED">
-                <wp:extent cx="5734685" cy="495935"/>
-                <wp:effectExtent l="0" t="0" r="0" b="0"/>
-                <wp:docPr id="15" name="Marco9"/>
-                <a:graphic xmlns:a="http://schemas.openxmlformats.org/drawingml/2006/main">
-                  <a:graphicData uri="http://schemas.microsoft.com/office/word/2010/wordprocessingShape">
-                    <wps:wsp>
-                      <wps:cNvSpPr/>
-                      <wps:spPr>
-                        <a:xfrm>
-                          <a:off x="0" y="0"/>
-                          <a:ext cx="5734800" cy="496080"/>
-                        </a:xfrm>
-                        <a:prstGeom prst="rect">
-                          <a:avLst/>
-                        </a:prstGeom>
-                        <a:noFill/>
-                        <a:ln w="6483">
-                          <a:solidFill>
-                            <a:srgbClr val="cccccc"/>
-                          </a:solidFill>
-                          <a:round/>
-                        </a:ln>
-                      </wps:spPr>
-                      <wps:style>
-                        <a:lnRef idx="0"/>
-                        <a:fillRef idx="0"/>
-                        <a:effectRef idx="0"/>
-                        <a:fontRef idx="minor"/>
-                      </wps:style>
-                      <wps:txbx>
-                        <w:txbxContent>
-                          <w:p>
-                            <w:pPr>
-                              <w:pStyle w:val="Textbody"/>
-                              <w:spacing w:before="0" w:after="120"/>
-                              <w:jc w:val="both"/>
-                              <w:rPr>
-                                <w:color w:val="000000"/>
-                              </w:rPr>
-                            </w:pPr>
-                            <w:r>
-                              <w:rPr>
-                                <w:color w:val="000000"/>
-                              </w:rPr>
-                              <w:t>Este punto contendrá la definición de todos los términos utilizados, y se considere de interés para la comprensión del sistema.</w:t>
-                            </w:r>
-                          </w:p>
-                        </w:txbxContent>
-                      </wps:txbx>
-                      <wps:bodyPr lIns="94680" rIns="94680" tIns="48960" bIns="48960" anchor="t">
-                        <a:noAutofit/>
-                      </wps:bodyPr>
-                    </wps:wsp>
-                  </a:graphicData>
-                </a:graphic>
-              </wp:inline>
-            </w:drawing>
-          </mc:Choice>
-          <mc:Fallback>
-            <w:pict>
-              <v:rect id="shape_0" ID="Marco9" path="m0,0l-2147483645,0l-2147483645,-2147483646l0,-2147483646xe" stroked="t" o:allowincell="f" style="position:absolute;margin-left:0pt;margin-top:-39.1pt;width:451.5pt;height:39pt;mso-wrap-style:square;v-text-anchor:top;mso-position-vertical:top" wp14:anchorId="2E1AFAED">
-                <v:fill o:detectmouseclick="t" on="false"/>
-                <v:stroke color="#cccccc" weight="6480" joinstyle="round" endcap="flat"/>
-                <v:textbox>
-                  <w:txbxContent>
-                    <w:p>
-                      <w:pPr>
-                        <w:pStyle w:val="Textbody"/>
-                        <w:spacing w:before="0" w:after="120"/>
-                        <w:jc w:val="both"/>
-                        <w:rPr>
-                          <w:color w:val="000000"/>
-                        </w:rPr>
-                      </w:pPr>
-                      <w:r>
-                        <w:rPr>
-                          <w:color w:val="000000"/>
-                        </w:rPr>
-                        <w:t>Este punto contendrá la definición de todos los términos utilizados, y se considere de interés para la comprensión del sistema.</w:t>
-                      </w:r>
-                    </w:p>
-                  </w:txbxContent>
-                </v:textbox>
-                <w10:wrap type="square"/>
-              </v:rect>
-            </w:pict>
-          </mc:Fallback>
-        </mc:AlternateContent>
-      </w:r>
-    </w:p>
-    <w:p>
-      <w:pPr>
-        <w:pStyle w:val="Textbody"/>
-        <w:rPr>
-          <w:b/>
-          <w:bCs/>
-        </w:rPr>
-      </w:pPr>
-      <w:r>
-        <w:rPr>
-          <w:b/>
-          <w:bCs/>
-        </w:rPr>
       </w:r>
     </w:p>
     <w:tbl>
@@ -7327,14 +7185,329 @@
               <w:pStyle w:val="Standard"/>
               <w:widowControl w:val="false"/>
               <w:snapToGrid w:val="false"/>
+              <w:jc w:val="center"/>
               <w:rPr>
-                <w:rFonts w:cs="Arial"/>
+                <w:rFonts w:ascii="NewsGotT" w:hAnsi="NewsGotT" w:eastAsia="Arial Unicode MS" w:cs="Tahoma"/>
+                <w:color w:val="auto"/>
+                <w:kern w:val="2"/>
+                <w:sz w:val="22"/>
+                <w:szCs w:val="24"/>
+                <w:lang w:val="es-ES" w:eastAsia="en-US" w:bidi="ar-SA"/>
               </w:rPr>
             </w:pPr>
             <w:r>
               <w:rPr>
-                <w:rFonts w:cs="Arial"/>
+                <w:rFonts w:eastAsia="Arial Unicode MS" w:cs="Tahoma"/>
+                <w:color w:val="auto"/>
+                <w:kern w:val="2"/>
+                <w:sz w:val="22"/>
+                <w:szCs w:val="24"/>
+                <w:lang w:val="es-ES" w:eastAsia="en-US" w:bidi="ar-SA"/>
               </w:rPr>
+              <w:t xml:space="preserve">Evento </w:t>
+            </w:r>
+          </w:p>
+        </w:tc>
+        <w:tc>
+          <w:tcPr>
+            <w:tcW w:w="5923" w:type="dxa"/>
+            <w:tcBorders>
+              <w:left w:val="single" w:sz="4" w:space="0" w:color="C0C0C0"/>
+              <w:bottom w:val="single" w:sz="4" w:space="0" w:color="C0C0C0"/>
+              <w:right w:val="double" w:sz="2" w:space="0" w:color="C0C0C0"/>
+            </w:tcBorders>
+            <w:shd w:color="auto" w:fill="auto" w:val="clear"/>
+          </w:tcPr>
+          <w:p>
+            <w:pPr>
+              <w:pStyle w:val="Standard"/>
+              <w:widowControl w:val="false"/>
+              <w:snapToGrid w:val="false"/>
+              <w:rPr>
+                <w:rFonts w:ascii="NewsGotT" w:hAnsi="NewsGotT" w:eastAsia="Arial Unicode MS" w:cs="Tahoma"/>
+                <w:color w:val="auto"/>
+                <w:kern w:val="2"/>
+                <w:sz w:val="22"/>
+                <w:szCs w:val="24"/>
+                <w:lang w:val="es-ES" w:eastAsia="en-US" w:bidi="ar-SA"/>
+              </w:rPr>
+            </w:pPr>
+            <w:r>
+              <w:rPr>
+                <w:rFonts w:eastAsia="Arial Unicode MS" w:cs="Tahoma"/>
+                <w:color w:val="auto"/>
+                <w:kern w:val="2"/>
+                <w:sz w:val="22"/>
+                <w:szCs w:val="24"/>
+                <w:lang w:val="es-ES" w:eastAsia="en-US" w:bidi="ar-SA"/>
+              </w:rPr>
+              <w:t xml:space="preserve">Una actividad programada en el parque de eventos de Dragon Vall, como </w:t>
+            </w:r>
+            <w:r>
+              <w:rPr>
+                <w:rFonts w:eastAsia="Arial Unicode MS" w:cs="Tahoma"/>
+                <w:color w:val="auto"/>
+                <w:kern w:val="2"/>
+                <w:sz w:val="22"/>
+                <w:szCs w:val="24"/>
+                <w:lang w:val="es-ES" w:eastAsia="en-US" w:bidi="ar-SA"/>
+              </w:rPr>
+              <w:t>cumpleaños</w:t>
+            </w:r>
+            <w:r>
+              <w:rPr>
+                <w:rFonts w:eastAsia="Arial Unicode MS" w:cs="Tahoma"/>
+                <w:color w:val="auto"/>
+                <w:kern w:val="2"/>
+                <w:sz w:val="22"/>
+                <w:szCs w:val="24"/>
+                <w:lang w:val="es-ES" w:eastAsia="en-US" w:bidi="ar-SA"/>
+              </w:rPr>
+              <w:t xml:space="preserve">, </w:t>
+            </w:r>
+            <w:r>
+              <w:rPr>
+                <w:rFonts w:eastAsia="Arial Unicode MS" w:cs="Tahoma"/>
+                <w:color w:val="auto"/>
+                <w:kern w:val="2"/>
+                <w:sz w:val="22"/>
+                <w:szCs w:val="24"/>
+                <w:lang w:val="es-ES" w:eastAsia="en-US" w:bidi="ar-SA"/>
+              </w:rPr>
+              <w:t>fiestas  entre amigos, etc.</w:t>
+            </w:r>
+            <w:r>
+              <w:rPr>
+                <w:rFonts w:eastAsia="Arial Unicode MS" w:cs="Tahoma"/>
+                <w:color w:val="auto"/>
+                <w:kern w:val="2"/>
+                <w:sz w:val="22"/>
+                <w:szCs w:val="24"/>
+                <w:lang w:val="es-ES" w:eastAsia="en-US" w:bidi="ar-SA"/>
+              </w:rPr>
+              <w:t xml:space="preserve"> </w:t>
+            </w:r>
+          </w:p>
+        </w:tc>
+      </w:tr>
+      <w:tr>
+        <w:trPr>
+          <w:trHeight w:val="510" w:hRule="atLeast"/>
+        </w:trPr>
+        <w:tc>
+          <w:tcPr>
+            <w:tcW w:w="3127" w:type="dxa"/>
+            <w:tcBorders>
+              <w:left w:val="double" w:sz="2" w:space="0" w:color="C0C0C0"/>
+              <w:bottom w:val="single" w:sz="4" w:space="0" w:color="C0C0C0"/>
+            </w:tcBorders>
+            <w:shd w:color="auto" w:fill="auto" w:val="clear"/>
+          </w:tcPr>
+          <w:p>
+            <w:pPr>
+              <w:pStyle w:val="Standard"/>
+              <w:widowControl w:val="false"/>
+              <w:snapToGrid w:val="false"/>
+              <w:jc w:val="center"/>
+              <w:rPr>
+                <w:rFonts w:ascii="NewsGotT" w:hAnsi="NewsGotT" w:eastAsia="Arial Unicode MS" w:cs="Tahoma"/>
+                <w:color w:val="auto"/>
+                <w:kern w:val="2"/>
+                <w:sz w:val="22"/>
+                <w:szCs w:val="24"/>
+                <w:lang w:val="es-ES" w:eastAsia="en-US" w:bidi="ar-SA"/>
+              </w:rPr>
+            </w:pPr>
+            <w:r>
+              <w:rPr>
+                <w:rFonts w:eastAsia="Arial Unicode MS" w:cs="Tahoma"/>
+                <w:color w:val="auto"/>
+                <w:kern w:val="2"/>
+                <w:sz w:val="22"/>
+                <w:szCs w:val="24"/>
+                <w:lang w:val="es-ES" w:eastAsia="en-US" w:bidi="ar-SA"/>
+              </w:rPr>
+              <w:t xml:space="preserve">Reserva </w:t>
+            </w:r>
+          </w:p>
+        </w:tc>
+        <w:tc>
+          <w:tcPr>
+            <w:tcW w:w="5923" w:type="dxa"/>
+            <w:tcBorders>
+              <w:left w:val="single" w:sz="4" w:space="0" w:color="C0C0C0"/>
+              <w:bottom w:val="single" w:sz="4" w:space="0" w:color="C0C0C0"/>
+              <w:right w:val="double" w:sz="2" w:space="0" w:color="C0C0C0"/>
+            </w:tcBorders>
+            <w:shd w:color="auto" w:fill="auto" w:val="clear"/>
+          </w:tcPr>
+          <w:p>
+            <w:pPr>
+              <w:pStyle w:val="Standard"/>
+              <w:widowControl w:val="false"/>
+              <w:snapToGrid w:val="false"/>
+              <w:rPr>
+                <w:rFonts w:ascii="NewsGotT" w:hAnsi="NewsGotT" w:eastAsia="Arial Unicode MS" w:cs="Tahoma"/>
+                <w:color w:val="auto"/>
+                <w:kern w:val="2"/>
+                <w:sz w:val="22"/>
+                <w:szCs w:val="24"/>
+                <w:lang w:val="es-ES" w:eastAsia="en-US" w:bidi="ar-SA"/>
+              </w:rPr>
+            </w:pPr>
+            <w:r>
+              <w:rPr>
+                <w:rFonts w:eastAsia="Arial Unicode MS" w:cs="Tahoma"/>
+                <w:color w:val="auto"/>
+                <w:kern w:val="2"/>
+                <w:sz w:val="22"/>
+                <w:szCs w:val="24"/>
+                <w:lang w:val="es-ES" w:eastAsia="en-US" w:bidi="ar-SA"/>
+              </w:rPr>
+              <w:t xml:space="preserve">Acción de asegurar un lugar para un futuro evento específico dentro del parque. </w:t>
+            </w:r>
+          </w:p>
+        </w:tc>
+      </w:tr>
+      <w:tr>
+        <w:trPr>
+          <w:trHeight w:val="510" w:hRule="atLeast"/>
+        </w:trPr>
+        <w:tc>
+          <w:tcPr>
+            <w:tcW w:w="3127" w:type="dxa"/>
+            <w:tcBorders>
+              <w:left w:val="double" w:sz="2" w:space="0" w:color="C0C0C0"/>
+              <w:bottom w:val="single" w:sz="4" w:space="0" w:color="C0C0C0"/>
+            </w:tcBorders>
+            <w:shd w:color="auto" w:fill="auto" w:val="clear"/>
+          </w:tcPr>
+          <w:p>
+            <w:pPr>
+              <w:pStyle w:val="Standard"/>
+              <w:widowControl w:val="false"/>
+              <w:snapToGrid w:val="false"/>
+              <w:jc w:val="center"/>
+              <w:rPr>
+                <w:rFonts w:ascii="NewsGotT" w:hAnsi="NewsGotT" w:eastAsia="Arial Unicode MS" w:cs="Tahoma"/>
+                <w:color w:val="auto"/>
+                <w:kern w:val="2"/>
+                <w:sz w:val="22"/>
+                <w:szCs w:val="24"/>
+                <w:lang w:val="es-ES" w:eastAsia="en-US" w:bidi="ar-SA"/>
+              </w:rPr>
+            </w:pPr>
+            <w:r>
+              <w:rPr>
+                <w:rFonts w:eastAsia="Arial Unicode MS" w:cs="Tahoma"/>
+                <w:color w:val="auto"/>
+                <w:kern w:val="2"/>
+                <w:sz w:val="22"/>
+                <w:szCs w:val="24"/>
+                <w:lang w:val="es-ES" w:eastAsia="en-US" w:bidi="ar-SA"/>
+              </w:rPr>
+              <w:t>Usuario administrador</w:t>
+            </w:r>
+          </w:p>
+        </w:tc>
+        <w:tc>
+          <w:tcPr>
+            <w:tcW w:w="5923" w:type="dxa"/>
+            <w:tcBorders>
+              <w:left w:val="single" w:sz="4" w:space="0" w:color="C0C0C0"/>
+              <w:bottom w:val="single" w:sz="4" w:space="0" w:color="C0C0C0"/>
+              <w:right w:val="double" w:sz="2" w:space="0" w:color="C0C0C0"/>
+            </w:tcBorders>
+            <w:shd w:color="auto" w:fill="auto" w:val="clear"/>
+          </w:tcPr>
+          <w:p>
+            <w:pPr>
+              <w:pStyle w:val="Standard"/>
+              <w:widowControl w:val="false"/>
+              <w:snapToGrid w:val="false"/>
+              <w:rPr>
+                <w:rFonts w:ascii="NewsGotT" w:hAnsi="NewsGotT" w:eastAsia="Arial Unicode MS" w:cs="Tahoma"/>
+                <w:color w:val="auto"/>
+                <w:kern w:val="2"/>
+                <w:sz w:val="22"/>
+                <w:szCs w:val="24"/>
+                <w:lang w:val="es-ES" w:eastAsia="en-US" w:bidi="ar-SA"/>
+              </w:rPr>
+            </w:pPr>
+            <w:r>
+              <w:rPr>
+                <w:rFonts w:eastAsia="Arial Unicode MS" w:cs="Tahoma"/>
+                <w:color w:val="auto"/>
+                <w:kern w:val="2"/>
+                <w:sz w:val="22"/>
+                <w:szCs w:val="24"/>
+                <w:lang w:val="es-ES" w:eastAsia="en-US" w:bidi="ar-SA"/>
+              </w:rPr>
+              <w:t xml:space="preserve">Información personalizada y detalles de preferencias proporcionados por un usuario </w:t>
+            </w:r>
+            <w:r>
+              <w:rPr>
+                <w:rFonts w:eastAsia="Arial Unicode MS" w:cs="Tahoma"/>
+                <w:color w:val="auto"/>
+                <w:kern w:val="2"/>
+                <w:sz w:val="22"/>
+                <w:szCs w:val="24"/>
+                <w:lang w:val="es-ES" w:eastAsia="en-US" w:bidi="ar-SA"/>
+              </w:rPr>
+              <w:t>que tomara un rol de administrador en cuanto al registro de eventos en el parque</w:t>
+            </w:r>
+            <w:r>
+              <w:rPr>
+                <w:rFonts w:eastAsia="Arial Unicode MS" w:cs="Tahoma"/>
+                <w:color w:val="auto"/>
+                <w:kern w:val="2"/>
+                <w:sz w:val="22"/>
+                <w:szCs w:val="24"/>
+                <w:lang w:val="es-ES" w:eastAsia="en-US" w:bidi="ar-SA"/>
+              </w:rPr>
+              <w:t xml:space="preserve">. </w:t>
+            </w:r>
+          </w:p>
+        </w:tc>
+      </w:tr>
+      <w:tr>
+        <w:trPr>
+          <w:trHeight w:val="510" w:hRule="atLeast"/>
+        </w:trPr>
+        <w:tc>
+          <w:tcPr>
+            <w:tcW w:w="3127" w:type="dxa"/>
+            <w:tcBorders>
+              <w:left w:val="double" w:sz="2" w:space="0" w:color="C0C0C0"/>
+              <w:bottom w:val="single" w:sz="4" w:space="0" w:color="C0C0C0"/>
+            </w:tcBorders>
+            <w:shd w:color="auto" w:fill="auto" w:val="clear"/>
+          </w:tcPr>
+          <w:p>
+            <w:pPr>
+              <w:pStyle w:val="Standard"/>
+              <w:widowControl w:val="false"/>
+              <w:snapToGrid w:val="false"/>
+              <w:jc w:val="center"/>
+              <w:rPr>
+                <w:rFonts w:ascii="NewsGotT" w:hAnsi="NewsGotT" w:eastAsia="Arial Unicode MS" w:cs="Tahoma"/>
+                <w:color w:val="auto"/>
+                <w:kern w:val="2"/>
+                <w:sz w:val="22"/>
+                <w:szCs w:val="24"/>
+                <w:lang w:val="es-ES" w:eastAsia="en-US" w:bidi="ar-SA"/>
+              </w:rPr>
+            </w:pPr>
+            <w:r>
+              <w:rPr>
+                <w:rFonts w:eastAsia="Arial Unicode MS" w:cs="Tahoma"/>
+                <w:color w:val="auto"/>
+                <w:kern w:val="2"/>
+                <w:sz w:val="22"/>
+                <w:szCs w:val="24"/>
+                <w:lang w:val="es-ES" w:eastAsia="en-US" w:bidi="ar-SA"/>
+              </w:rPr>
+              <w:t xml:space="preserve">Base de datos </w:t>
             </w:r>
           </w:p>
         </w:tc>
@@ -7359,8 +7532,20 @@
             </w:pPr>
             <w:r>
               <w:rPr>
+                <w:rFonts w:eastAsia="Arial Unicode MS" w:cs="Tahoma"/>
+                <w:color w:val="auto"/>
+                <w:kern w:val="2"/>
+                <w:sz w:val="22"/>
+                <w:szCs w:val="24"/>
+                <w:lang w:val="es-ES" w:eastAsia="en-US" w:bidi="ar-SA"/>
+              </w:rPr>
+              <w:t>Un sistema estructurado que almacena y organiza la información de los usuarios, eventos y otras entidades relevantes para el funcionamiento de la aplicación.</w:t>
+            </w:r>
+            <w:r>
+              <w:rPr>
                 <w:rFonts w:cs="Arial"/>
               </w:rPr>
+              <w:t xml:space="preserve"> </w:t>
             </w:r>
           </w:p>
         </w:tc>
@@ -7383,14 +7568,26 @@
               <w:pStyle w:val="Standard"/>
               <w:widowControl w:val="false"/>
               <w:snapToGrid w:val="false"/>
+              <w:jc w:val="center"/>
               <w:rPr>
-                <w:rFonts w:cs="Arial"/>
+                <w:rFonts w:ascii="NewsGotT" w:hAnsi="NewsGotT" w:eastAsia="Arial Unicode MS" w:cs="Tahoma"/>
+                <w:color w:val="auto"/>
+                <w:kern w:val="2"/>
+                <w:sz w:val="22"/>
+                <w:szCs w:val="24"/>
+                <w:lang w:val="es-ES" w:eastAsia="en-US" w:bidi="ar-SA"/>
               </w:rPr>
             </w:pPr>
             <w:r>
               <w:rPr>
-                <w:rFonts w:cs="Arial"/>
+                <w:rFonts w:eastAsia="Arial Unicode MS" w:cs="Tahoma"/>
+                <w:color w:val="auto"/>
+                <w:kern w:val="2"/>
+                <w:sz w:val="22"/>
+                <w:szCs w:val="24"/>
+                <w:lang w:val="es-ES" w:eastAsia="en-US" w:bidi="ar-SA"/>
               </w:rPr>
+              <w:t xml:space="preserve">Interfaz de usuario </w:t>
             </w:r>
           </w:p>
         </w:tc>
@@ -7410,13 +7607,103 @@
               <w:widowControl w:val="false"/>
               <w:snapToGrid w:val="false"/>
               <w:rPr>
-                <w:rFonts w:cs="Arial"/>
+                <w:rFonts w:ascii="NewsGotT" w:hAnsi="NewsGotT" w:eastAsia="Arial Unicode MS" w:cs="Tahoma"/>
+                <w:color w:val="auto"/>
+                <w:kern w:val="2"/>
+                <w:sz w:val="22"/>
+                <w:szCs w:val="24"/>
+                <w:lang w:val="es-ES" w:eastAsia="en-US" w:bidi="ar-SA"/>
               </w:rPr>
             </w:pPr>
             <w:r>
               <w:rPr>
-                <w:rFonts w:cs="Arial"/>
+                <w:rFonts w:eastAsia="Arial Unicode MS" w:cs="Tahoma"/>
+                <w:color w:val="auto"/>
+                <w:kern w:val="2"/>
+                <w:sz w:val="22"/>
+                <w:szCs w:val="24"/>
+                <w:lang w:val="es-ES" w:eastAsia="en-US" w:bidi="ar-SA"/>
               </w:rPr>
+              <w:t xml:space="preserve">El diseño visual y la disposición de los elementos que los usuarios ven y con los que interactúan en la aplicación. </w:t>
+            </w:r>
+          </w:p>
+        </w:tc>
+      </w:tr>
+      <w:tr>
+        <w:trPr>
+          <w:trHeight w:val="510" w:hRule="atLeast"/>
+        </w:trPr>
+        <w:tc>
+          <w:tcPr>
+            <w:tcW w:w="3127" w:type="dxa"/>
+            <w:tcBorders>
+              <w:left w:val="double" w:sz="2" w:space="0" w:color="C0C0C0"/>
+              <w:bottom w:val="single" w:sz="4" w:space="0" w:color="C0C0C0"/>
+            </w:tcBorders>
+            <w:shd w:color="auto" w:fill="auto" w:val="clear"/>
+          </w:tcPr>
+          <w:p>
+            <w:pPr>
+              <w:pStyle w:val="Standard"/>
+              <w:widowControl w:val="false"/>
+              <w:snapToGrid w:val="false"/>
+              <w:jc w:val="center"/>
+              <w:rPr>
+                <w:rFonts w:ascii="NewsGotT" w:hAnsi="NewsGotT" w:eastAsia="Arial Unicode MS" w:cs="Tahoma"/>
+                <w:color w:val="auto"/>
+                <w:kern w:val="2"/>
+                <w:sz w:val="22"/>
+                <w:szCs w:val="24"/>
+                <w:lang w:val="es-ES" w:eastAsia="en-US" w:bidi="ar-SA"/>
+              </w:rPr>
+            </w:pPr>
+            <w:r>
+              <w:rPr>
+                <w:rFonts w:eastAsia="Arial Unicode MS" w:cs="Tahoma"/>
+                <w:color w:val="auto"/>
+                <w:kern w:val="2"/>
+                <w:sz w:val="22"/>
+                <w:szCs w:val="24"/>
+                <w:lang w:val="es-ES" w:eastAsia="en-US" w:bidi="ar-SA"/>
+              </w:rPr>
+              <w:t xml:space="preserve">Registro de usuarios </w:t>
+            </w:r>
+          </w:p>
+        </w:tc>
+        <w:tc>
+          <w:tcPr>
+            <w:tcW w:w="5923" w:type="dxa"/>
+            <w:tcBorders>
+              <w:left w:val="single" w:sz="4" w:space="0" w:color="C0C0C0"/>
+              <w:bottom w:val="single" w:sz="4" w:space="0" w:color="C0C0C0"/>
+              <w:right w:val="double" w:sz="2" w:space="0" w:color="C0C0C0"/>
+            </w:tcBorders>
+            <w:shd w:color="auto" w:fill="auto" w:val="clear"/>
+          </w:tcPr>
+          <w:p>
+            <w:pPr>
+              <w:pStyle w:val="Standard"/>
+              <w:widowControl w:val="false"/>
+              <w:snapToGrid w:val="false"/>
+              <w:rPr>
+                <w:rFonts w:ascii="NewsGotT" w:hAnsi="NewsGotT" w:eastAsia="Arial Unicode MS" w:cs="Tahoma"/>
+                <w:color w:val="auto"/>
+                <w:kern w:val="2"/>
+                <w:sz w:val="22"/>
+                <w:szCs w:val="24"/>
+                <w:lang w:val="es-ES" w:eastAsia="en-US" w:bidi="ar-SA"/>
+              </w:rPr>
+            </w:pPr>
+            <w:r>
+              <w:rPr>
+                <w:rFonts w:eastAsia="Arial Unicode MS" w:cs="Tahoma"/>
+                <w:color w:val="auto"/>
+                <w:kern w:val="2"/>
+                <w:sz w:val="22"/>
+                <w:szCs w:val="24"/>
+                <w:lang w:val="es-ES" w:eastAsia="en-US" w:bidi="ar-SA"/>
+              </w:rPr>
+              <w:t xml:space="preserve">Proceso de creación de una cuenta de usuario en la aplicación proporcionando información personal y estableciendo credenciales de inicio de sesión. </w:t>
             </w:r>
           </w:p>
         </w:tc>
@@ -7439,14 +7726,26 @@
               <w:pStyle w:val="Standard"/>
               <w:widowControl w:val="false"/>
               <w:snapToGrid w:val="false"/>
+              <w:jc w:val="center"/>
               <w:rPr>
-                <w:rFonts w:cs="Arial"/>
+                <w:rFonts w:ascii="NewsGotT" w:hAnsi="NewsGotT" w:eastAsia="Arial Unicode MS" w:cs="Tahoma"/>
+                <w:color w:val="auto"/>
+                <w:kern w:val="2"/>
+                <w:sz w:val="22"/>
+                <w:szCs w:val="24"/>
+                <w:lang w:val="es-ES" w:eastAsia="en-US" w:bidi="ar-SA"/>
               </w:rPr>
             </w:pPr>
             <w:r>
               <w:rPr>
-                <w:rFonts w:cs="Arial"/>
+                <w:rFonts w:eastAsia="Arial Unicode MS" w:cs="Tahoma"/>
+                <w:color w:val="auto"/>
+                <w:kern w:val="2"/>
+                <w:sz w:val="22"/>
+                <w:szCs w:val="24"/>
+                <w:lang w:val="es-ES" w:eastAsia="en-US" w:bidi="ar-SA"/>
               </w:rPr>
+              <w:t xml:space="preserve">Conexión a la base de datos </w:t>
             </w:r>
           </w:p>
         </w:tc>
@@ -7466,13 +7765,24 @@
               <w:widowControl w:val="false"/>
               <w:snapToGrid w:val="false"/>
               <w:rPr>
-                <w:rFonts w:cs="Arial"/>
+                <w:rFonts w:ascii="NewsGotT" w:hAnsi="NewsGotT" w:eastAsia="Arial Unicode MS" w:cs="Tahoma"/>
+                <w:color w:val="auto"/>
+                <w:kern w:val="2"/>
+                <w:sz w:val="22"/>
+                <w:szCs w:val="24"/>
+                <w:lang w:val="es-ES" w:eastAsia="en-US" w:bidi="ar-SA"/>
               </w:rPr>
             </w:pPr>
             <w:r>
               <w:rPr>
-                <w:rFonts w:cs="Arial"/>
+                <w:rFonts w:eastAsia="Arial Unicode MS" w:cs="Tahoma"/>
+                <w:color w:val="auto"/>
+                <w:kern w:val="2"/>
+                <w:sz w:val="22"/>
+                <w:szCs w:val="24"/>
+                <w:lang w:val="es-ES" w:eastAsia="en-US" w:bidi="ar-SA"/>
               </w:rPr>
+              <w:t xml:space="preserve">Establecimiento de una comunicación exitosa entre la aplicación y el sistema de almacenamiento de datos para acceder y manipular la información almacenada. </w:t>
             </w:r>
           </w:p>
         </w:tc>
@@ -7546,7 +7856,7 @@
               <wp:inline distT="0" distB="0" distL="0" distR="0" wp14:anchorId="4C11CA37">
                 <wp:extent cx="5734685" cy="490220"/>
                 <wp:effectExtent l="0" t="0" r="0" b="5080"/>
-                <wp:docPr id="16" name="Marco10"/>
+                <wp:docPr id="15" name="Marco10"/>
                 <a:graphic xmlns:a="http://schemas.openxmlformats.org/drawingml/2006/main">
                   <a:graphicData uri="http://schemas.microsoft.com/office/word/2010/wordprocessingShape">
                     <wps:wsp>
@@ -7738,11 +8048,26 @@
             <w:pPr>
               <w:pStyle w:val="Contenidodelatabla"/>
               <w:widowControl w:val="false"/>
-              <w:rPr/>
+              <w:jc w:val="center"/>
+              <w:rPr>
+                <w:rFonts w:ascii="NewsGotT" w:hAnsi="NewsGotT" w:eastAsia="Arial Unicode MS" w:cs="Tahoma"/>
+                <w:color w:val="auto"/>
+                <w:kern w:val="2"/>
+                <w:sz w:val="20"/>
+                <w:szCs w:val="24"/>
+                <w:lang w:val="es-ES" w:eastAsia="en-US" w:bidi="ar-SA"/>
+              </w:rPr>
             </w:pPr>
             <w:r>
-              <w:rPr/>
-              <w:t>.........</w:t>
+              <w:rPr>
+                <w:rFonts w:eastAsia="Arial Unicode MS" w:cs="Tahoma"/>
+                <w:color w:val="auto"/>
+                <w:kern w:val="2"/>
+                <w:sz w:val="20"/>
+                <w:szCs w:val="24"/>
+                <w:lang w:val="es-ES" w:eastAsia="en-US" w:bidi="ar-SA"/>
+              </w:rPr>
+              <w:t>https://www.techsmith.es/blog/manual-usuario/</w:t>
             </w:r>
           </w:p>
         </w:tc>
@@ -7758,13 +8083,53 @@
           </w:tcPr>
           <w:p>
             <w:pPr>
+              <w:pStyle w:val="Ttulo1"/>
+              <w:widowControl w:val="false"/>
+              <w:spacing w:before="240" w:after="120"/>
+              <w:jc w:val="center"/>
+              <w:rPr>
+                <w:rFonts w:ascii="NewsGotT" w:hAnsi="NewsGotT" w:eastAsia="Arial Unicode MS" w:cs="Tahoma"/>
+                <w:color w:val="auto"/>
+                <w:kern w:val="2"/>
+                <w:sz w:val="20"/>
+                <w:szCs w:val="24"/>
+                <w:lang w:val="es-ES" w:eastAsia="en-US" w:bidi="ar-SA"/>
+              </w:rPr>
+            </w:pPr>
+            <w:r>
+              <w:rPr>
+                <w:rFonts w:eastAsia="Arial Unicode MS" w:cs="Tahoma" w:ascii="NewsGotT" w:hAnsi="NewsGotT"/>
+                <w:color w:val="auto"/>
+                <w:kern w:val="2"/>
+                <w:sz w:val="20"/>
+                <w:szCs w:val="24"/>
+                <w:lang w:val="es-ES" w:eastAsia="en-US" w:bidi="ar-SA"/>
+              </w:rPr>
+              <w:t>Cómo hacer un manual de usuario: guía completa</w:t>
+            </w:r>
+          </w:p>
+          <w:p>
+            <w:pPr>
               <w:pStyle w:val="Contenidodelatabla"/>
               <w:widowControl w:val="false"/>
-              <w:rPr/>
+              <w:rPr>
+                <w:rFonts w:ascii="NewsGotT" w:hAnsi="NewsGotT" w:eastAsia="Arial Unicode MS" w:cs="Tahoma"/>
+                <w:color w:val="auto"/>
+                <w:kern w:val="2"/>
+                <w:sz w:val="20"/>
+                <w:szCs w:val="24"/>
+                <w:lang w:val="es-ES" w:eastAsia="en-US" w:bidi="ar-SA"/>
+              </w:rPr>
             </w:pPr>
             <w:r>
-              <w:rPr/>
-              <w:t>........</w:t>
+              <w:rPr>
+                <w:rFonts w:eastAsia="Arial Unicode MS" w:cs="Tahoma"/>
+                <w:color w:val="auto"/>
+                <w:kern w:val="2"/>
+                <w:sz w:val="20"/>
+                <w:szCs w:val="24"/>
+                <w:lang w:val="es-ES" w:eastAsia="en-US" w:bidi="ar-SA"/>
+              </w:rPr>
             </w:r>
           </w:p>
         </w:tc>
@@ -7788,7 +8153,6 @@
             </w:pPr>
             <w:r>
               <w:rPr/>
-              <w:t>..........</w:t>
             </w:r>
           </w:p>
         </w:tc>
@@ -7810,7 +8174,6 @@
             </w:pPr>
             <w:r>
               <w:rPr/>
-              <w:t>........</w:t>
             </w:r>
           </w:p>
         </w:tc>
@@ -7959,8 +8322,8 @@
     </w:tblPr>
     <w:tblGrid>
       <w:gridCol w:w="1389"/>
-      <w:gridCol w:w="4686"/>
-      <w:gridCol w:w="2933"/>
+      <w:gridCol w:w="4685"/>
+      <w:gridCol w:w="2934"/>
     </w:tblGrid>
     <w:tr>
       <w:trPr>
@@ -7996,7 +8359,7 @@
       </w:tc>
       <w:tc>
         <w:tcPr>
-          <w:tcW w:w="4686" w:type="dxa"/>
+          <w:tcW w:w="4685" w:type="dxa"/>
           <w:tcBorders>
             <w:top w:val="single" w:sz="4" w:space="0" w:color="808080"/>
             <w:left w:val="single" w:sz="4" w:space="0" w:color="808080"/>
@@ -8096,7 +8459,7 @@
       </w:tc>
       <w:tc>
         <w:tcPr>
-          <w:tcW w:w="2933" w:type="dxa"/>
+          <w:tcW w:w="2934" w:type="dxa"/>
           <w:tcBorders>
             <w:top w:val="single" w:sz="4" w:space="0" w:color="808080"/>
             <w:left w:val="single" w:sz="4" w:space="0" w:color="808080"/>
@@ -9338,6 +9701,7 @@
   <w:abstractNum w:abstractNumId="10">
     <w:lvl w:ilvl="0">
       <w:start w:val="1"/>
+      <w:pStyle w:val="Ttulo1"/>
       <w:numFmt w:val="none"/>
       <w:suff w:val="nothing"/>
       <w:lvlText w:val=""/>
@@ -9898,6 +10262,23 @@
       <w:sz w:val="24"/>
       <w:szCs w:val="24"/>
       <w:lang w:val="es-ES" w:eastAsia="en-US" w:bidi="ar-SA"/>
+    </w:rPr>
+  </w:style>
+  <w:style w:type="paragraph" w:styleId="Ttulo1">
+    <w:name w:val="Heading 1"/>
+    <w:basedOn w:val="Ttulo"/>
+    <w:next w:val="Cuerpodetexto"/>
+    <w:qFormat/>
+    <w:pPr>
+      <w:spacing w:before="240" w:after="120"/>
+      <w:outlineLvl w:val="0"/>
+    </w:pPr>
+    <w:rPr>
+      <w:rFonts w:ascii="Liberation Serif" w:hAnsi="Liberation Serif" w:eastAsia="Segoe UI" w:cs="Tahoma"/>
+      <w:b/>
+      <w:bCs/>
+      <w:sz w:val="48"/>
+      <w:szCs w:val="48"/>
     </w:rPr>
   </w:style>
   <w:style w:type="character" w:styleId="DefaultParagraphFont" w:default="1">
@@ -10304,7 +10685,7 @@
       <w:sz w:val="32"/>
     </w:rPr>
   </w:style>
-  <w:style w:type="paragraph" w:styleId="Ttulo1" w:customStyle="1">
+  <w:style w:type="paragraph" w:styleId="Ttulo12" w:customStyle="1">
     <w:name w:val="Título1"/>
     <w:basedOn w:val="Tema"/>
     <w:next w:val="Subttulo1"/>
@@ -10343,7 +10724,7 @@
   </w:style>
   <w:style w:type="paragraph" w:styleId="Sinnombre1" w:customStyle="1">
     <w:name w:val="Sin nombre1"/>
-    <w:basedOn w:val="Ttulo1"/>
+    <w:basedOn w:val="Ttulo12"/>
     <w:qFormat/>
     <w:pPr/>
     <w:rPr/>

</xml_diff>